<commit_message>
Better ajax error handling, remove jquery.scrollTo
use jquery's animate/scrolltop instead of jquery.scrollTo-2.1.2.min.js
plug-in
</commit_message>
<xml_diff>
--- a/EOM DIMon 3.1 Installation instructions for Linux.docx
+++ b/EOM DIMon 3.1 Installation instructions for Linux.docx
@@ -192,9 +192,11 @@
             <w:shd w:val="clear" w:color="auto" w:fill="E7E6E6" w:themeFill="background2"/>
           </w:tcPr>
           <w:p>
+            <w:proofErr w:type="spellStart"/>
             <w:r>
               <w:t>Nr</w:t>
             </w:r>
+            <w:proofErr w:type="spellEnd"/>
           </w:p>
         </w:tc>
         <w:tc>
@@ -241,7 +243,15 @@
               <w:t xml:space="preserve">create a SAS/SHARE or DBMS library </w:t>
             </w:r>
             <w:r>
-              <w:t xml:space="preserve">with libref DIMON </w:t>
+              <w:t xml:space="preserve">with </w:t>
+            </w:r>
+            <w:proofErr w:type="spellStart"/>
+            <w:r>
+              <w:t>libref</w:t>
+            </w:r>
+            <w:proofErr w:type="spellEnd"/>
+            <w:r>
+              <w:t xml:space="preserve"> DIMON </w:t>
             </w:r>
             <w:r>
               <w:t>assign</w:t>
@@ -270,8 +280,13 @@
             <w:r>
               <w:t xml:space="preserve">e.g., </w:t>
             </w:r>
-            <w:r>
-              <w:t>sassrv) needs READ access to the tables in this library.</w:t>
+            <w:proofErr w:type="spellStart"/>
+            <w:r>
+              <w:t>sassrv</w:t>
+            </w:r>
+            <w:proofErr w:type="spellEnd"/>
+            <w:r>
+              <w:t>) needs READ access to the tables in this library.</w:t>
             </w:r>
           </w:p>
           <w:p/>
@@ -289,13 +304,42 @@
               </w:numPr>
             </w:pPr>
             <w:r>
-              <w:t>If you use a different libref than "DIMON" for your DIMon tables, add the following line to file "&lt;sasappsrvcontext</w:t>
+              <w:t xml:space="preserve">If you use a different </w:t>
+            </w:r>
+            <w:proofErr w:type="spellStart"/>
+            <w:r>
+              <w:t>libref</w:t>
+            </w:r>
+            <w:proofErr w:type="spellEnd"/>
+            <w:r>
+              <w:t xml:space="preserve"> than "DIMON" for your DIMon tables, add the following line to file "&lt;</w:t>
+            </w:r>
+            <w:proofErr w:type="spellStart"/>
+            <w:r>
+              <w:t>sasappsrvcontext</w:t>
             </w:r>
             <w:r>
               <w:t>dir</w:t>
             </w:r>
-            <w:r>
-              <w:t>&gt;/BatchServer/autoexec_usermods.sas":</w:t>
+            <w:proofErr w:type="spellEnd"/>
+            <w:r>
+              <w:t>&gt;/</w:t>
+            </w:r>
+            <w:proofErr w:type="spellStart"/>
+            <w:r>
+              <w:t>BatchServer</w:t>
+            </w:r>
+            <w:proofErr w:type="spellEnd"/>
+            <w:r>
+              <w:t>/</w:t>
+            </w:r>
+            <w:proofErr w:type="spellStart"/>
+            <w:r>
+              <w:t>autoexec_usermods.sas</w:t>
+            </w:r>
+            <w:proofErr w:type="spellEnd"/>
+            <w:r>
+              <w:t>":</w:t>
             </w:r>
             <w:r>
               <w:br/>
@@ -303,12 +347,21 @@
             <w:r>
               <w:br/>
             </w:r>
-            <w:r>
-              <w:rPr>
-                <w:rFonts w:ascii="Courier New" w:hAnsi="Courier New" w:cs="Courier New"/>
-                <w:sz w:val="16"/>
-              </w:rPr>
-              <w:t>libname dimon (</w:t>
+            <w:proofErr w:type="spellStart"/>
+            <w:r>
+              <w:rPr>
+                <w:rFonts w:ascii="Courier New" w:hAnsi="Courier New" w:cs="Courier New"/>
+                <w:sz w:val="16"/>
+              </w:rPr>
+              <w:t>libname</w:t>
+            </w:r>
+            <w:proofErr w:type="spellEnd"/>
+            <w:r>
+              <w:rPr>
+                <w:rFonts w:ascii="Courier New" w:hAnsi="Courier New" w:cs="Courier New"/>
+                <w:sz w:val="16"/>
+              </w:rPr>
+              <w:t xml:space="preserve"> dimon (</w:t>
             </w:r>
             <w:r>
               <w:rPr>
@@ -316,7 +369,25 @@
                 <w:sz w:val="16"/>
                 <w:highlight w:val="yellow"/>
               </w:rPr>
-              <w:t>&lt;your libref&gt;</w:t>
+              <w:t xml:space="preserve">&lt;your </w:t>
+            </w:r>
+            <w:proofErr w:type="spellStart"/>
+            <w:r>
+              <w:rPr>
+                <w:rFonts w:ascii="Courier New" w:hAnsi="Courier New" w:cs="Courier New"/>
+                <w:sz w:val="16"/>
+                <w:highlight w:val="yellow"/>
+              </w:rPr>
+              <w:t>libref</w:t>
+            </w:r>
+            <w:proofErr w:type="spellEnd"/>
+            <w:r>
+              <w:rPr>
+                <w:rFonts w:ascii="Courier New" w:hAnsi="Courier New" w:cs="Courier New"/>
+                <w:sz w:val="16"/>
+                <w:highlight w:val="yellow"/>
+              </w:rPr>
+              <w:t>&gt;</w:t>
             </w:r>
             <w:r>
               <w:rPr>
@@ -344,7 +415,15 @@
               <w:t>s</w:t>
             </w:r>
             <w:r>
-              <w:t xml:space="preserve"> in my.cnf:</w:t>
+              <w:t xml:space="preserve"> in </w:t>
+            </w:r>
+            <w:proofErr w:type="spellStart"/>
+            <w:r>
+              <w:t>my.cnf</w:t>
+            </w:r>
+            <w:proofErr w:type="spellEnd"/>
+            <w:r>
+              <w:t>:</w:t>
             </w:r>
             <w:r>
               <w:br/>
@@ -352,12 +431,21 @@
             <w:r>
               <w:br/>
             </w:r>
-            <w:r>
-              <w:rPr>
-                <w:rFonts w:ascii="Courier New" w:hAnsi="Courier New" w:cs="Courier New"/>
-                <w:sz w:val="16"/>
-              </w:rPr>
-              <w:t xml:space="preserve">sql_mode='ANSI_QUOTES' </w:t>
+            <w:proofErr w:type="spellStart"/>
+            <w:r>
+              <w:rPr>
+                <w:rFonts w:ascii="Courier New" w:hAnsi="Courier New" w:cs="Courier New"/>
+                <w:sz w:val="16"/>
+              </w:rPr>
+              <w:t>sql_mode</w:t>
+            </w:r>
+            <w:proofErr w:type="spellEnd"/>
+            <w:r>
+              <w:rPr>
+                <w:rFonts w:ascii="Courier New" w:hAnsi="Courier New" w:cs="Courier New"/>
+                <w:sz w:val="16"/>
+              </w:rPr>
+              <w:t xml:space="preserve">='ANSI_QUOTES' </w:t>
             </w:r>
             <w:r>
               <w:rPr>
@@ -372,7 +460,22 @@
                 <w:sz w:val="16"/>
               </w:rPr>
               <w:br/>
-              <w:t>lower_case_table_names=1 # allow case-insensitive table names</w:t>
+            </w:r>
+            <w:proofErr w:type="spellStart"/>
+            <w:r>
+              <w:rPr>
+                <w:rFonts w:ascii="Courier New" w:hAnsi="Courier New" w:cs="Courier New"/>
+                <w:sz w:val="16"/>
+              </w:rPr>
+              <w:t>lower_case_table_names</w:t>
+            </w:r>
+            <w:proofErr w:type="spellEnd"/>
+            <w:r>
+              <w:rPr>
+                <w:rFonts w:ascii="Courier New" w:hAnsi="Courier New" w:cs="Courier New"/>
+                <w:sz w:val="16"/>
+              </w:rPr>
+              <w:t>=1 # allow case-insensitive table names</w:t>
             </w:r>
           </w:p>
           <w:p/>
@@ -432,19 +535,15 @@
               </w:numPr>
             </w:pPr>
             <w:r>
-              <w:t>W</w:t>
-            </w:r>
-            <w:r>
-              <w:t>hen using the BASE SAS engine</w:t>
-            </w:r>
-            <w:r>
-              <w:t xml:space="preserve">, add the FILELOCKWAIT option to the libname statement </w:t>
-            </w:r>
-            <w:r>
-              <w:t>to prevent data set locking issues</w:t>
-            </w:r>
-            <w:r>
-              <w:t>.</w:t>
+              <w:t xml:space="preserve">When using the BASE SAS engine, add the FILELOCKWAIT option to the </w:t>
+            </w:r>
+            <w:proofErr w:type="spellStart"/>
+            <w:r>
+              <w:t>libname</w:t>
+            </w:r>
+            <w:proofErr w:type="spellEnd"/>
+            <w:r>
+              <w:t xml:space="preserve"> statement to prevent data set locking issues.</w:t>
             </w:r>
             <w:bookmarkStart w:id="0" w:name="_GoBack"/>
             <w:bookmarkEnd w:id="0"/>
@@ -483,8 +582,13 @@
             <w:r>
               <w:t>folder "</w:t>
             </w:r>
-            <w:r>
-              <w:t>SASBatch\</w:t>
+            <w:proofErr w:type="spellStart"/>
+            <w:r>
+              <w:t>SASBatch</w:t>
+            </w:r>
+            <w:proofErr w:type="spellEnd"/>
+            <w:r>
+              <w:t>\</w:t>
             </w:r>
             <w:r>
               <w:t>SQL":</w:t>
@@ -498,13 +602,13 @@
               <w:tblLook w:val="04A0" w:firstRow="1" w:lastRow="0" w:firstColumn="1" w:lastColumn="0" w:noHBand="0" w:noVBand="1"/>
             </w:tblPr>
             <w:tblGrid>
-              <w:gridCol w:w="1629"/>
+              <w:gridCol w:w="2551"/>
               <w:gridCol w:w="3454"/>
             </w:tblGrid>
             <w:tr>
               <w:tc>
                 <w:tcPr>
-                  <w:tcW w:w="1629" w:type="dxa"/>
+                  <w:tcW w:w="2551" w:type="dxa"/>
                   <w:shd w:val="clear" w:color="auto" w:fill="E7E6E6" w:themeFill="background2"/>
                 </w:tcPr>
                 <w:p>
@@ -528,11 +632,14 @@
             <w:tr>
               <w:tc>
                 <w:tcPr>
-                  <w:tcW w:w="1629" w:type="dxa"/>
+                  <w:tcW w:w="2551" w:type="dxa"/>
                 </w:tcPr>
                 <w:p>
                   <w:r>
                     <w:t>SAS/SHARE</w:t>
+                  </w:r>
+                  <w:r>
+                    <w:t xml:space="preserve"> or BASE SAS</w:t>
                   </w:r>
                 </w:p>
               </w:tc>
@@ -541,16 +648,18 @@
                   <w:tcW w:w="3454" w:type="dxa"/>
                 </w:tcPr>
                 <w:p>
+                  <w:proofErr w:type="spellStart"/>
                   <w:r>
                     <w:t>dimon_create_tables_sas.sas</w:t>
                   </w:r>
+                  <w:proofErr w:type="spellEnd"/>
                 </w:p>
               </w:tc>
             </w:tr>
             <w:tr>
               <w:tc>
                 <w:tcPr>
-                  <w:tcW w:w="1629" w:type="dxa"/>
+                  <w:tcW w:w="2551" w:type="dxa"/>
                 </w:tcPr>
                 <w:p>
                   <w:r>
@@ -563,16 +672,18 @@
                   <w:tcW w:w="3454" w:type="dxa"/>
                 </w:tcPr>
                 <w:p>
+                  <w:proofErr w:type="spellStart"/>
                   <w:r>
                     <w:t>dimon_create_tables_postgres.sql</w:t>
                   </w:r>
+                  <w:proofErr w:type="spellEnd"/>
                 </w:p>
               </w:tc>
             </w:tr>
             <w:tr>
               <w:tc>
                 <w:tcPr>
-                  <w:tcW w:w="1629" w:type="dxa"/>
+                  <w:tcW w:w="2551" w:type="dxa"/>
                 </w:tcPr>
                 <w:p>
                   <w:r>
@@ -585,16 +696,18 @@
                   <w:tcW w:w="3454" w:type="dxa"/>
                 </w:tcPr>
                 <w:p>
+                  <w:proofErr w:type="spellStart"/>
                   <w:r>
                     <w:t>dimon_create_tables_mysql.sql</w:t>
                   </w:r>
+                  <w:proofErr w:type="spellEnd"/>
                 </w:p>
               </w:tc>
             </w:tr>
             <w:tr>
               <w:tc>
                 <w:tcPr>
-                  <w:tcW w:w="1629" w:type="dxa"/>
+                  <w:tcW w:w="2551" w:type="dxa"/>
                 </w:tcPr>
                 <w:p>
                   <w:r>
@@ -607,16 +720,18 @@
                   <w:tcW w:w="3454" w:type="dxa"/>
                 </w:tcPr>
                 <w:p>
+                  <w:proofErr w:type="spellStart"/>
                   <w:r>
                     <w:t>dimon_create_tables_sqlserver.sql</w:t>
                   </w:r>
+                  <w:proofErr w:type="spellEnd"/>
                 </w:p>
               </w:tc>
             </w:tr>
             <w:tr>
               <w:tc>
                 <w:tcPr>
-                  <w:tcW w:w="1629" w:type="dxa"/>
+                  <w:tcW w:w="2551" w:type="dxa"/>
                 </w:tcPr>
                 <w:p>
                   <w:r>
@@ -629,9 +744,11 @@
                   <w:tcW w:w="3454" w:type="dxa"/>
                 </w:tcPr>
                 <w:p>
+                  <w:proofErr w:type="spellStart"/>
                   <w:r>
                     <w:t>dimon_create_tables_oracle.sql</w:t>
                   </w:r>
+                  <w:proofErr w:type="spellEnd"/>
                 </w:p>
               </w:tc>
             </w:tr>
@@ -757,11 +874,29 @@
             <w:r>
               <w:t>mport SAS metadata package "</w:t>
             </w:r>
-            <w:r>
-              <w:t>SASBatch\</w:t>
-            </w:r>
-            <w:r>
-              <w:t xml:space="preserve">SASPackages\dimon-batch.spk" </w:t>
+            <w:proofErr w:type="spellStart"/>
+            <w:r>
+              <w:t>SASBatch</w:t>
+            </w:r>
+            <w:proofErr w:type="spellEnd"/>
+            <w:r>
+              <w:t>\</w:t>
+            </w:r>
+            <w:proofErr w:type="spellStart"/>
+            <w:r>
+              <w:t>SASPackages</w:t>
+            </w:r>
+            <w:proofErr w:type="spellEnd"/>
+            <w:r>
+              <w:t>\dimon-</w:t>
+            </w:r>
+            <w:proofErr w:type="spellStart"/>
+            <w:r>
+              <w:t>batch.spk</w:t>
+            </w:r>
+            <w:proofErr w:type="spellEnd"/>
+            <w:r>
+              <w:t xml:space="preserve">" </w:t>
             </w:r>
             <w:r>
               <w:t xml:space="preserve">from the installation package </w:t>
@@ -838,10 +973,50 @@
               <w:t xml:space="preserve"> folder</w:t>
             </w:r>
             <w:r>
-              <w:t xml:space="preserve"> "SASBatch\SASSteps" to folder "&lt;sasappsrvcontext</w:t>
-            </w:r>
-            <w:r>
-              <w:t>dir&gt;/SASEnvironment/SASCode/</w:t>
+              <w:t xml:space="preserve"> "</w:t>
+            </w:r>
+            <w:proofErr w:type="spellStart"/>
+            <w:r>
+              <w:t>SASBatch</w:t>
+            </w:r>
+            <w:proofErr w:type="spellEnd"/>
+            <w:r>
+              <w:t>\</w:t>
+            </w:r>
+            <w:proofErr w:type="spellStart"/>
+            <w:r>
+              <w:t>SASSteps</w:t>
+            </w:r>
+            <w:proofErr w:type="spellEnd"/>
+            <w:r>
+              <w:t>" to folder "&lt;</w:t>
+            </w:r>
+            <w:proofErr w:type="spellStart"/>
+            <w:r>
+              <w:t>sasappsrvcontext</w:t>
+            </w:r>
+            <w:r>
+              <w:t>dir</w:t>
+            </w:r>
+            <w:proofErr w:type="spellEnd"/>
+            <w:r>
+              <w:t>&gt;/</w:t>
+            </w:r>
+            <w:proofErr w:type="spellStart"/>
+            <w:r>
+              <w:t>SASEnvironment</w:t>
+            </w:r>
+            <w:proofErr w:type="spellEnd"/>
+            <w:r>
+              <w:t>/</w:t>
+            </w:r>
+            <w:proofErr w:type="spellStart"/>
+            <w:r>
+              <w:t>SASCode</w:t>
+            </w:r>
+            <w:proofErr w:type="spellEnd"/>
+            <w:r>
+              <w:t>/</w:t>
             </w:r>
             <w:r>
               <w:t>Steps" on your SAS DI Application Server.</w:t>
@@ -873,13 +1048,34 @@
               <w:t>"</w:t>
             </w:r>
             <w:r>
-              <w:t>&lt;sasappsrvcontext</w:t>
-            </w:r>
-            <w:r>
-              <w:t>dir&gt;/</w:t>
-            </w:r>
-            <w:r>
-              <w:t>SASEnvironment/SASCode/</w:t>
+              <w:t>&lt;</w:t>
+            </w:r>
+            <w:proofErr w:type="spellStart"/>
+            <w:r>
+              <w:t>sasappsrvcontext</w:t>
+            </w:r>
+            <w:r>
+              <w:t>dir</w:t>
+            </w:r>
+            <w:proofErr w:type="spellEnd"/>
+            <w:r>
+              <w:t>&gt;/</w:t>
+            </w:r>
+            <w:proofErr w:type="spellStart"/>
+            <w:r>
+              <w:t>SASEnvironment</w:t>
+            </w:r>
+            <w:proofErr w:type="spellEnd"/>
+            <w:r>
+              <w:t>/</w:t>
+            </w:r>
+            <w:proofErr w:type="spellStart"/>
+            <w:r>
+              <w:t>SASCode</w:t>
+            </w:r>
+            <w:proofErr w:type="spellEnd"/>
+            <w:r>
+              <w:t>/</w:t>
             </w:r>
             <w:r>
               <w:t>dimon</w:t>
@@ -905,7 +1101,23 @@
               <w:t xml:space="preserve">from installation package </w:t>
             </w:r>
             <w:r>
-              <w:t>folder "SASBatch\SASCode" to this directory</w:t>
+              <w:t>folder "</w:t>
+            </w:r>
+            <w:proofErr w:type="spellStart"/>
+            <w:r>
+              <w:t>SASBatch</w:t>
+            </w:r>
+            <w:proofErr w:type="spellEnd"/>
+            <w:r>
+              <w:t>\</w:t>
+            </w:r>
+            <w:proofErr w:type="spellStart"/>
+            <w:r>
+              <w:t>SASCode</w:t>
+            </w:r>
+            <w:proofErr w:type="spellEnd"/>
+            <w:r>
+              <w:t>" to this directory</w:t>
             </w:r>
             <w:r>
               <w:t>.</w:t>
@@ -943,7 +1155,23 @@
               <w:t xml:space="preserve">installation package folder </w:t>
             </w:r>
             <w:r>
-              <w:t>"SASBatch\BatchServer\</w:t>
+              <w:t>"</w:t>
+            </w:r>
+            <w:proofErr w:type="spellStart"/>
+            <w:r>
+              <w:t>SASBatch</w:t>
+            </w:r>
+            <w:proofErr w:type="spellEnd"/>
+            <w:r>
+              <w:t>\</w:t>
+            </w:r>
+            <w:proofErr w:type="spellStart"/>
+            <w:r>
+              <w:t>BatchServer</w:t>
+            </w:r>
+            <w:proofErr w:type="spellEnd"/>
+            <w:r>
+              <w:t>\</w:t>
             </w:r>
             <w:r>
               <w:t>Linux</w:t>
@@ -951,17 +1179,24 @@
             <w:r>
               <w:t>" to "&lt;</w:t>
             </w:r>
+            <w:proofErr w:type="spellStart"/>
             <w:r>
               <w:t>sasappsrvcontext</w:t>
             </w:r>
             <w:r>
               <w:t>dir</w:t>
             </w:r>
+            <w:proofErr w:type="spellEnd"/>
             <w:r>
               <w:t>&gt;/</w:t>
             </w:r>
-            <w:r>
-              <w:t>BatchServer" on your SAS DI Application Server.</w:t>
+            <w:proofErr w:type="spellStart"/>
+            <w:r>
+              <w:t>BatchServer</w:t>
+            </w:r>
+            <w:proofErr w:type="spellEnd"/>
+            <w:r>
+              <w:t>" on your SAS DI Application Server.</w:t>
             </w:r>
           </w:p>
           <w:p/>
@@ -1061,7 +1296,15 @@
               <w:t xml:space="preserve">file </w:t>
             </w:r>
             <w:r>
-              <w:t>/tmp/</w:t>
+              <w:t>/</w:t>
+            </w:r>
+            <w:proofErr w:type="spellStart"/>
+            <w:r>
+              <w:t>tmp</w:t>
+            </w:r>
+            <w:proofErr w:type="spellEnd"/>
+            <w:r>
+              <w:t>/</w:t>
             </w:r>
             <w:r>
               <w:t>dimon-debug</w:t>
@@ -1107,18 +1350,22 @@
             <w:r>
               <w:t>&lt;</w:t>
             </w:r>
+            <w:proofErr w:type="spellStart"/>
             <w:r>
               <w:t>sasappsrvcontext</w:t>
             </w:r>
             <w:r>
               <w:t>dir</w:t>
             </w:r>
+            <w:proofErr w:type="spellEnd"/>
             <w:r>
               <w:t>&gt;/</w:t>
             </w:r>
+            <w:proofErr w:type="spellStart"/>
             <w:r>
               <w:t>BatchServer</w:t>
             </w:r>
+            <w:proofErr w:type="spellEnd"/>
             <w:r>
               <w:t>/</w:t>
             </w:r>
@@ -1157,12 +1404,14 @@
             <w:r>
               <w:t>Edit &lt;</w:t>
             </w:r>
+            <w:proofErr w:type="spellStart"/>
             <w:r>
               <w:t>sasappsrvcontext</w:t>
             </w:r>
             <w:r>
               <w:t>dir</w:t>
             </w:r>
+            <w:proofErr w:type="spellEnd"/>
             <w:r>
               <w:t>&gt;</w:t>
             </w:r>
@@ -1214,7 +1463,39 @@
                 <w:rFonts w:ascii="Courier New" w:hAnsi="Courier New" w:cs="Courier New"/>
                 <w:sz w:val="16"/>
               </w:rPr>
-              <w:t>exec "$SAS_COMMAND" -noxcmd -lrecl 32767 "$@" "${USERMODS_OPTIONS[@]}"</w:t>
+              <w:t>exec "$SAS_COMMAND" -</w:t>
+            </w:r>
+            <w:proofErr w:type="spellStart"/>
+            <w:r>
+              <w:rPr>
+                <w:rFonts w:ascii="Courier New" w:hAnsi="Courier New" w:cs="Courier New"/>
+                <w:sz w:val="16"/>
+              </w:rPr>
+              <w:t>noxcmd</w:t>
+            </w:r>
+            <w:proofErr w:type="spellEnd"/>
+            <w:r>
+              <w:rPr>
+                <w:rFonts w:ascii="Courier New" w:hAnsi="Courier New" w:cs="Courier New"/>
+                <w:sz w:val="16"/>
+              </w:rPr>
+              <w:t xml:space="preserve"> -</w:t>
+            </w:r>
+            <w:proofErr w:type="spellStart"/>
+            <w:r>
+              <w:rPr>
+                <w:rFonts w:ascii="Courier New" w:hAnsi="Courier New" w:cs="Courier New"/>
+                <w:sz w:val="16"/>
+              </w:rPr>
+              <w:t>lrecl</w:t>
+            </w:r>
+            <w:proofErr w:type="spellEnd"/>
+            <w:r>
+              <w:rPr>
+                <w:rFonts w:ascii="Courier New" w:hAnsi="Courier New" w:cs="Courier New"/>
+                <w:sz w:val="16"/>
+              </w:rPr>
+              <w:t xml:space="preserve"> 32767 "$@" "${USERMODS_OPTIONS[@]}"</w:t>
             </w:r>
           </w:p>
           <w:p>
@@ -1334,7 +1615,39 @@
                 <w:rFonts w:ascii="Courier New" w:hAnsi="Courier New" w:cs="Courier New"/>
                 <w:sz w:val="16"/>
               </w:rPr>
-              <w:t>exec "$SAS_COMMAND" -noxcmd -lrecl 32767 "$@" "${USERMODS_OPTIONS[@]}"</w:t>
+              <w:t>exec "$SAS_COMMAND" -</w:t>
+            </w:r>
+            <w:proofErr w:type="spellStart"/>
+            <w:r>
+              <w:rPr>
+                <w:rFonts w:ascii="Courier New" w:hAnsi="Courier New" w:cs="Courier New"/>
+                <w:sz w:val="16"/>
+              </w:rPr>
+              <w:t>noxcmd</w:t>
+            </w:r>
+            <w:proofErr w:type="spellEnd"/>
+            <w:r>
+              <w:rPr>
+                <w:rFonts w:ascii="Courier New" w:hAnsi="Courier New" w:cs="Courier New"/>
+                <w:sz w:val="16"/>
+              </w:rPr>
+              <w:t xml:space="preserve"> -</w:t>
+            </w:r>
+            <w:proofErr w:type="spellStart"/>
+            <w:r>
+              <w:rPr>
+                <w:rFonts w:ascii="Courier New" w:hAnsi="Courier New" w:cs="Courier New"/>
+                <w:sz w:val="16"/>
+              </w:rPr>
+              <w:t>lrecl</w:t>
+            </w:r>
+            <w:proofErr w:type="spellEnd"/>
+            <w:r>
+              <w:rPr>
+                <w:rFonts w:ascii="Courier New" w:hAnsi="Courier New" w:cs="Courier New"/>
+                <w:sz w:val="16"/>
+              </w:rPr>
+              <w:t xml:space="preserve"> 32767 "$@" "${USERMODS_OPTIONS[@]}"</w:t>
             </w:r>
           </w:p>
           <w:p>
@@ -1480,7 +1793,39 @@
                 <w:rFonts w:ascii="Courier New" w:hAnsi="Courier New" w:cs="Courier New"/>
                 <w:sz w:val="16"/>
               </w:rPr>
-              <w:t>exec "$SAS_COMMAND" -noxcmd -lrecl 32767 "$@" "${USERMODS_OPTIONS[@]}"</w:t>
+              <w:t>exec "$SAS_COMMAND" -</w:t>
+            </w:r>
+            <w:proofErr w:type="spellStart"/>
+            <w:r>
+              <w:rPr>
+                <w:rFonts w:ascii="Courier New" w:hAnsi="Courier New" w:cs="Courier New"/>
+                <w:sz w:val="16"/>
+              </w:rPr>
+              <w:t>noxcmd</w:t>
+            </w:r>
+            <w:proofErr w:type="spellEnd"/>
+            <w:r>
+              <w:rPr>
+                <w:rFonts w:ascii="Courier New" w:hAnsi="Courier New" w:cs="Courier New"/>
+                <w:sz w:val="16"/>
+              </w:rPr>
+              <w:t xml:space="preserve"> -</w:t>
+            </w:r>
+            <w:proofErr w:type="spellStart"/>
+            <w:r>
+              <w:rPr>
+                <w:rFonts w:ascii="Courier New" w:hAnsi="Courier New" w:cs="Courier New"/>
+                <w:sz w:val="16"/>
+              </w:rPr>
+              <w:t>lrecl</w:t>
+            </w:r>
+            <w:proofErr w:type="spellEnd"/>
+            <w:r>
+              <w:rPr>
+                <w:rFonts w:ascii="Courier New" w:hAnsi="Courier New" w:cs="Courier New"/>
+                <w:sz w:val="16"/>
+              </w:rPr>
+              <w:t xml:space="preserve"> 32767 "$@" "${USERMODS_OPTIONS[@]}"</w:t>
             </w:r>
           </w:p>
           <w:p/>
@@ -1501,7 +1846,39 @@
                 <w:rFonts w:ascii="Courier New" w:hAnsi="Courier New" w:cs="Courier New"/>
                 <w:sz w:val="16"/>
               </w:rPr>
-              <w:t>"$SAS_COMMAND" -noxcmd -lrecl 32767 ${DIMON_CMDLINEARGS} "${USERMODS_OPTIONS[@]}"</w:t>
+              <w:t>"$SAS_COMMAND" -</w:t>
+            </w:r>
+            <w:proofErr w:type="spellStart"/>
+            <w:r>
+              <w:rPr>
+                <w:rFonts w:ascii="Courier New" w:hAnsi="Courier New" w:cs="Courier New"/>
+                <w:sz w:val="16"/>
+              </w:rPr>
+              <w:t>noxcmd</w:t>
+            </w:r>
+            <w:proofErr w:type="spellEnd"/>
+            <w:r>
+              <w:rPr>
+                <w:rFonts w:ascii="Courier New" w:hAnsi="Courier New" w:cs="Courier New"/>
+                <w:sz w:val="16"/>
+              </w:rPr>
+              <w:t xml:space="preserve"> -</w:t>
+            </w:r>
+            <w:proofErr w:type="spellStart"/>
+            <w:r>
+              <w:rPr>
+                <w:rFonts w:ascii="Courier New" w:hAnsi="Courier New" w:cs="Courier New"/>
+                <w:sz w:val="16"/>
+              </w:rPr>
+              <w:t>lrecl</w:t>
+            </w:r>
+            <w:proofErr w:type="spellEnd"/>
+            <w:r>
+              <w:rPr>
+                <w:rFonts w:ascii="Courier New" w:hAnsi="Courier New" w:cs="Courier New"/>
+                <w:sz w:val="16"/>
+              </w:rPr>
+              <w:t xml:space="preserve"> 32767 ${DIMON_CMDLINEARGS} "${USERMODS_OPTIONS[@]}"</w:t>
             </w:r>
           </w:p>
           <w:p/>
@@ -1533,24 +1910,30 @@
             <w:r>
               <w:t>&lt;</w:t>
             </w:r>
+            <w:proofErr w:type="spellStart"/>
             <w:r>
               <w:t>sasappsrvcontext</w:t>
             </w:r>
             <w:r>
               <w:t>dir</w:t>
             </w:r>
+            <w:proofErr w:type="spellEnd"/>
             <w:r>
               <w:t>&gt;/</w:t>
             </w:r>
+            <w:proofErr w:type="spellStart"/>
             <w:r>
               <w:t>BatchServer</w:t>
             </w:r>
+            <w:proofErr w:type="spellEnd"/>
             <w:r>
               <w:t>/</w:t>
             </w:r>
+            <w:proofErr w:type="spellStart"/>
             <w:r>
               <w:t>autoexec_usermods.sas</w:t>
             </w:r>
+            <w:proofErr w:type="spellEnd"/>
             <w:r>
               <w:t>"</w:t>
             </w:r>
@@ -1571,7 +1954,23 @@
                 <w:rFonts w:ascii="Courier New" w:hAnsi="Courier New" w:cs="Courier New"/>
                 <w:sz w:val="16"/>
               </w:rPr>
-              <w:t>options fullstimer;</w:t>
+              <w:t xml:space="preserve">options </w:t>
+            </w:r>
+            <w:proofErr w:type="spellStart"/>
+            <w:r>
+              <w:rPr>
+                <w:rFonts w:ascii="Courier New" w:hAnsi="Courier New" w:cs="Courier New"/>
+                <w:sz w:val="16"/>
+              </w:rPr>
+              <w:t>fullstimer</w:t>
+            </w:r>
+            <w:proofErr w:type="spellEnd"/>
+            <w:r>
+              <w:rPr>
+                <w:rFonts w:ascii="Courier New" w:hAnsi="Courier New" w:cs="Courier New"/>
+                <w:sz w:val="16"/>
+              </w:rPr>
+              <w:t>;</w:t>
             </w:r>
           </w:p>
           <w:p/>
@@ -1617,7 +2016,23 @@
                 <w:rFonts w:ascii="Courier New" w:hAnsi="Courier New" w:cs="Courier New"/>
                 <w:sz w:val="16"/>
               </w:rPr>
-              <w:t xml:space="preserve"> %put %sysget(APPSERVER_ROOT);</w:t>
+              <w:t xml:space="preserve"> %put %</w:t>
+            </w:r>
+            <w:proofErr w:type="spellStart"/>
+            <w:r>
+              <w:rPr>
+                <w:rFonts w:ascii="Courier New" w:hAnsi="Courier New" w:cs="Courier New"/>
+                <w:sz w:val="16"/>
+              </w:rPr>
+              <w:t>sysget</w:t>
+            </w:r>
+            <w:proofErr w:type="spellEnd"/>
+            <w:r>
+              <w:rPr>
+                <w:rFonts w:ascii="Courier New" w:hAnsi="Courier New" w:cs="Courier New"/>
+                <w:sz w:val="16"/>
+              </w:rPr>
+              <w:t>(APPSERVER_ROOT);</w:t>
             </w:r>
           </w:p>
           <w:p/>
@@ -1659,11 +2074,16 @@
               <w:t xml:space="preserve">Then </w:t>
             </w:r>
             <w:r>
-              <w:t>add the following line to file "&lt;sasappsrvcontext</w:t>
+              <w:t>add the following line to file "&lt;</w:t>
+            </w:r>
+            <w:proofErr w:type="spellStart"/>
+            <w:r>
+              <w:t>sasappsrvcontext</w:t>
             </w:r>
             <w:r>
               <w:t>dir</w:t>
             </w:r>
+            <w:proofErr w:type="spellEnd"/>
             <w:r>
               <w:t>&gt;/</w:t>
             </w:r>
@@ -1710,7 +2130,15 @@
           </w:tcPr>
           <w:p>
             <w:r>
-              <w:t>Using SAS DI Studio, run DI Studio job "/My Company/ETL/EOM DI Job Monitor/Jobs/DIMon_Load_Flows_and_Jobs" that you imported in step 4, on your SAS DI Application Server.</w:t>
+              <w:t>Using SAS DI Studio, run DI Studio job "/My Company/ETL/EOM DI Job Monitor/Jobs/</w:t>
+            </w:r>
+            <w:proofErr w:type="spellStart"/>
+            <w:r>
+              <w:t>DIMon_Load_Flows_and_Jobs</w:t>
+            </w:r>
+            <w:proofErr w:type="spellEnd"/>
+            <w:r>
+              <w:t>" that you imported in step 4, on your SAS DI Application Server.</w:t>
             </w:r>
           </w:p>
           <w:p/>
@@ -1766,9 +2194,11 @@
                 <w:numId w:val="3"/>
               </w:numPr>
             </w:pPr>
+            <w:proofErr w:type="spellStart"/>
             <w:r>
               <w:t>DIMon_Load_Flows_and_Jobs</w:t>
             </w:r>
+            <w:proofErr w:type="spellEnd"/>
           </w:p>
           <w:p>
             <w:pPr>
@@ -1778,9 +2208,11 @@
                 <w:numId w:val="3"/>
               </w:numPr>
             </w:pPr>
+            <w:proofErr w:type="spellStart"/>
             <w:r>
               <w:t>DIMon_Statistics</w:t>
             </w:r>
+            <w:proofErr w:type="spellEnd"/>
           </w:p>
           <w:p/>
           <w:p>
@@ -1884,9 +2316,11 @@
             <w:shd w:val="clear" w:color="auto" w:fill="E7E6E6" w:themeFill="background2"/>
           </w:tcPr>
           <w:p>
+            <w:proofErr w:type="spellStart"/>
             <w:r>
               <w:t>Nr</w:t>
             </w:r>
+            <w:proofErr w:type="spellEnd"/>
           </w:p>
         </w:tc>
         <w:tc>
@@ -1920,11 +2354,32 @@
             <w:r>
               <w:t>Import SAS metadata package "</w:t>
             </w:r>
-            <w:r>
-              <w:t>Webapp\SASPackages\</w:t>
-            </w:r>
-            <w:r>
-              <w:t>dimon-webapp.spk" into SAS metadata folder "/My Company/Application Support/EOM DI Job Monitor/Stored Processes". Assign the Stored Processes to run on your SAS Web Application Server (if you have that).</w:t>
+            <w:proofErr w:type="spellStart"/>
+            <w:r>
+              <w:t>Webapp</w:t>
+            </w:r>
+            <w:proofErr w:type="spellEnd"/>
+            <w:r>
+              <w:t>\</w:t>
+            </w:r>
+            <w:proofErr w:type="spellStart"/>
+            <w:r>
+              <w:t>SASPackages</w:t>
+            </w:r>
+            <w:proofErr w:type="spellEnd"/>
+            <w:r>
+              <w:t>\</w:t>
+            </w:r>
+            <w:r>
+              <w:t>dimon-</w:t>
+            </w:r>
+            <w:proofErr w:type="spellStart"/>
+            <w:r>
+              <w:t>webapp.spk</w:t>
+            </w:r>
+            <w:proofErr w:type="spellEnd"/>
+            <w:r>
+              <w:t>" into SAS metadata folder "/My Company/Application Support/EOM DI Job Monitor/Stored Processes". Assign the Stored Processes to run on your SAS Web Application Server (if you have that).</w:t>
             </w:r>
           </w:p>
           <w:p/>
@@ -1955,14 +2410,48 @@
             <w:r>
               <w:t>folder "</w:t>
             </w:r>
-            <w:r>
-              <w:t>Webapp\</w:t>
-            </w:r>
-            <w:r>
-              <w:t>Webapps" to directory "</w:t>
-            </w:r>
-            <w:r>
-              <w:t>&lt;SASConfigDir&gt;/Web/WebServer/htdocs/</w:t>
+            <w:proofErr w:type="spellStart"/>
+            <w:r>
+              <w:t>Webapp</w:t>
+            </w:r>
+            <w:proofErr w:type="spellEnd"/>
+            <w:r>
+              <w:t>\</w:t>
+            </w:r>
+            <w:proofErr w:type="spellStart"/>
+            <w:r>
+              <w:t>Webapps</w:t>
+            </w:r>
+            <w:proofErr w:type="spellEnd"/>
+            <w:r>
+              <w:t>" to directory "</w:t>
+            </w:r>
+            <w:r>
+              <w:t>&lt;</w:t>
+            </w:r>
+            <w:proofErr w:type="spellStart"/>
+            <w:r>
+              <w:t>SASConfigDir</w:t>
+            </w:r>
+            <w:proofErr w:type="spellEnd"/>
+            <w:r>
+              <w:t>&gt;/Web/</w:t>
+            </w:r>
+            <w:proofErr w:type="spellStart"/>
+            <w:r>
+              <w:t>WebServer</w:t>
+            </w:r>
+            <w:proofErr w:type="spellEnd"/>
+            <w:r>
+              <w:t>/</w:t>
+            </w:r>
+            <w:proofErr w:type="spellStart"/>
+            <w:r>
+              <w:t>htdocs</w:t>
+            </w:r>
+            <w:proofErr w:type="spellEnd"/>
+            <w:r>
+              <w:t>/</w:t>
             </w:r>
             <w:r>
               <w:t>"</w:t>
@@ -1993,26 +2482,48 @@
             <w:r>
               <w:t>Copy the content of folder "</w:t>
             </w:r>
-            <w:r>
-              <w:t>Webapp\</w:t>
-            </w:r>
-            <w:r>
-              <w:t>SASMacro" to directory "&lt;sasappsrvcontext</w:t>
+            <w:proofErr w:type="spellStart"/>
+            <w:r>
+              <w:t>Webapp</w:t>
+            </w:r>
+            <w:proofErr w:type="spellEnd"/>
+            <w:r>
+              <w:t>\</w:t>
+            </w:r>
+            <w:proofErr w:type="spellStart"/>
+            <w:r>
+              <w:t>SASMacro</w:t>
+            </w:r>
+            <w:proofErr w:type="spellEnd"/>
+            <w:r>
+              <w:t>" to directory "&lt;</w:t>
+            </w:r>
+            <w:proofErr w:type="spellStart"/>
+            <w:r>
+              <w:t>sasappsrvcontext</w:t>
             </w:r>
             <w:r>
               <w:t>dir</w:t>
             </w:r>
+            <w:proofErr w:type="spellEnd"/>
             <w:r>
               <w:t>&gt;/</w:t>
             </w:r>
+            <w:proofErr w:type="spellStart"/>
             <w:r>
               <w:t>SASEnvironment</w:t>
             </w:r>
+            <w:proofErr w:type="spellEnd"/>
             <w:r>
               <w:t>/</w:t>
             </w:r>
-            <w:r>
-              <w:t>SASMacro" on your SAS Web Application Server.</w:t>
+            <w:proofErr w:type="spellStart"/>
+            <w:r>
+              <w:t>SASMacro</w:t>
+            </w:r>
+            <w:proofErr w:type="spellEnd"/>
+            <w:r>
+              <w:t>" on your SAS Web Application Server.</w:t>
             </w:r>
           </w:p>
           <w:p/>
@@ -2106,9 +2617,11 @@
                   <w:tcW w:w="1115" w:type="dxa"/>
                 </w:tcPr>
                 <w:p>
+                  <w:proofErr w:type="spellStart"/>
                   <w:r>
                     <w:t>libname</w:t>
                   </w:r>
+                  <w:proofErr w:type="spellEnd"/>
                 </w:p>
               </w:tc>
               <w:tc>
@@ -2139,9 +2652,11 @@
                   <w:tcW w:w="1115" w:type="dxa"/>
                 </w:tcPr>
                 <w:p>
+                  <w:proofErr w:type="spellStart"/>
                   <w:r>
                     <w:t>sproot</w:t>
                   </w:r>
+                  <w:proofErr w:type="spellEnd"/>
                 </w:p>
               </w:tc>
               <w:tc>
@@ -2150,7 +2665,15 @@
                 </w:tcPr>
                 <w:p>
                   <w:r>
-                    <w:t xml:space="preserve">Folder where dimon-webapp.spk was imported to   </w:t>
+                    <w:t>Folder where dimon-</w:t>
+                  </w:r>
+                  <w:proofErr w:type="spellStart"/>
+                  <w:r>
+                    <w:t>webapp.spk</w:t>
+                  </w:r>
+                  <w:proofErr w:type="spellEnd"/>
+                  <w:r>
+                    <w:t xml:space="preserve"> was imported to   </w:t>
                   </w:r>
                 </w:p>
                 <w:p>
@@ -2176,9 +2699,11 @@
                   <w:tcW w:w="1115" w:type="dxa"/>
                 </w:tcPr>
                 <w:p>
+                  <w:proofErr w:type="spellStart"/>
                   <w:r>
                     <w:t>webroot</w:t>
                   </w:r>
+                  <w:proofErr w:type="spellEnd"/>
                 </w:p>
               </w:tc>
               <w:tc>
@@ -2187,7 +2712,15 @@
                 </w:tcPr>
                 <w:p>
                   <w:r>
-                    <w:t>Relative URL path to where the webapps components were copied to in step 2</w:t>
+                    <w:t xml:space="preserve">Relative URL path to where the </w:t>
+                  </w:r>
+                  <w:proofErr w:type="spellStart"/>
+                  <w:r>
+                    <w:t>webapps</w:t>
+                  </w:r>
+                  <w:proofErr w:type="spellEnd"/>
+                  <w:r>
+                    <w:t xml:space="preserve"> components were copied to in step 2</w:t>
                   </w:r>
                 </w:p>
                 <w:p/>
@@ -2198,7 +2731,15 @@
                 </w:tcPr>
                 <w:p>
                   <w:r>
-                    <w:t>/eom/dimon</w:t>
+                    <w:t>/</w:t>
+                  </w:r>
+                  <w:proofErr w:type="spellStart"/>
+                  <w:r>
+                    <w:t>eom</w:t>
+                  </w:r>
+                  <w:proofErr w:type="spellEnd"/>
+                  <w:r>
+                    <w:t>/dimon</w:t>
                   </w:r>
                 </w:p>
               </w:tc>
@@ -2234,10 +2775,39 @@
               <w:t>, update file "</w:t>
             </w:r>
             <w:r>
-              <w:t>&lt;SASConfigDir&gt;/Web/WebServer/htdocs/</w:t>
-            </w:r>
-            <w:r>
-              <w:t>eom/dimon/index.html" to reflect that in the sections marked yellow below:</w:t>
+              <w:t>&lt;</w:t>
+            </w:r>
+            <w:proofErr w:type="spellStart"/>
+            <w:r>
+              <w:t>SASConfigDir</w:t>
+            </w:r>
+            <w:proofErr w:type="spellEnd"/>
+            <w:r>
+              <w:t>&gt;/Web/</w:t>
+            </w:r>
+            <w:proofErr w:type="spellStart"/>
+            <w:r>
+              <w:t>WebServer</w:t>
+            </w:r>
+            <w:proofErr w:type="spellEnd"/>
+            <w:r>
+              <w:t>/</w:t>
+            </w:r>
+            <w:proofErr w:type="spellStart"/>
+            <w:r>
+              <w:t>htdocs</w:t>
+            </w:r>
+            <w:proofErr w:type="spellEnd"/>
+            <w:r>
+              <w:t>/</w:t>
+            </w:r>
+            <w:proofErr w:type="spellStart"/>
+            <w:r>
+              <w:t>eom</w:t>
+            </w:r>
+            <w:proofErr w:type="spellEnd"/>
+            <w:r>
+              <w:t>/dimon/index.html" to reflect that in the sections marked yellow below:</w:t>
             </w:r>
           </w:p>
           <w:p/>
@@ -2614,7 +3184,15 @@
         <w:t>n a default SAS installation</w:t>
       </w:r>
       <w:r>
-        <w:t xml:space="preserve"> with SAS configuration directory /data/SASConfig/Lev1 these are</w:t>
+        <w:t xml:space="preserve"> with SAS configuration directory /data/</w:t>
+      </w:r>
+      <w:proofErr w:type="spellStart"/>
+      <w:r>
+        <w:t>SASConfig</w:t>
+      </w:r>
+      <w:proofErr w:type="spellEnd"/>
+      <w:r>
+        <w:t>/Lev1 these are</w:t>
       </w:r>
       <w:r>
         <w:t>:</w:t>
@@ -2797,8 +3375,13 @@
       <w:r>
         <w:t xml:space="preserve">o compose the following log file name for deployed job </w:t>
       </w:r>
-      <w:r>
-        <w:t>DIMon_Load_Flows_and_Jobs job in the DIMon flow:</w:t>
+      <w:proofErr w:type="spellStart"/>
+      <w:r>
+        <w:t>DIMon_Load_Flows_and_Jobs</w:t>
+      </w:r>
+      <w:proofErr w:type="spellEnd"/>
+      <w:r>
+        <w:t xml:space="preserve"> job in the DIMon flow:</w:t>
       </w:r>
     </w:p>
     <w:p>
@@ -2859,17 +3442,39 @@
         <w:rPr>
           <w:rFonts w:ascii="Courier New" w:hAnsi="Courier New" w:cs="Courier New"/>
         </w:rPr>
-        <w:t>-logparm "rollover=session"</w:t>
-      </w:r>
-      <w:r>
-        <w:t xml:space="preserve"> option, the SAS executable resolves </w:t>
-      </w:r>
+        <w:t>-</w:t>
+      </w:r>
+      <w:proofErr w:type="spellStart"/>
       <w:r>
         <w:rPr>
           <w:rFonts w:ascii="Courier New" w:hAnsi="Courier New" w:cs="Courier New"/>
         </w:rPr>
-        <w:t>#Y.#m.#d_#H.#M.#s</w:t>
-      </w:r>
+        <w:t>logparm</w:t>
+      </w:r>
+      <w:proofErr w:type="spellEnd"/>
+      <w:r>
+        <w:rPr>
+          <w:rFonts w:ascii="Courier New" w:hAnsi="Courier New" w:cs="Courier New"/>
+        </w:rPr>
+        <w:t xml:space="preserve"> "rollover=session"</w:t>
+      </w:r>
+      <w:r>
+        <w:t xml:space="preserve"> option, the SAS executable resolves </w:t>
+      </w:r>
+      <w:r>
+        <w:rPr>
+          <w:rFonts w:ascii="Courier New" w:hAnsi="Courier New" w:cs="Courier New"/>
+        </w:rPr>
+        <w:t>#</w:t>
+      </w:r>
+      <w:proofErr w:type="spellStart"/>
+      <w:r>
+        <w:rPr>
+          <w:rFonts w:ascii="Courier New" w:hAnsi="Courier New" w:cs="Courier New"/>
+        </w:rPr>
+        <w:t>Y.#m.#d_#H.#M.#s</w:t>
+      </w:r>
+      <w:proofErr w:type="spellEnd"/>
       <w:r>
         <w:t xml:space="preserve"> to an actual year, month, day, hour, minute, and second when executed.</w:t>
       </w:r>
@@ -3108,7 +3713,21 @@
         <w:rPr>
           <w:rFonts w:ascii="Courier New" w:hAnsi="Courier New" w:cs="Courier New"/>
         </w:rPr>
-        <w:t>%S{App.Log}</w:t>
+        <w:t>%S{</w:t>
+      </w:r>
+      <w:proofErr w:type="spellStart"/>
+      <w:r>
+        <w:rPr>
+          <w:rFonts w:ascii="Courier New" w:hAnsi="Courier New" w:cs="Courier New"/>
+        </w:rPr>
+        <w:t>App.Log</w:t>
+      </w:r>
+      <w:proofErr w:type="spellEnd"/>
+      <w:r>
+        <w:rPr>
+          <w:rFonts w:ascii="Courier New" w:hAnsi="Courier New" w:cs="Courier New"/>
+        </w:rPr>
+        <w:t>}</w:t>
       </w:r>
       <w:r>
         <w:t xml:space="preserve"> is </w:t>
@@ -3132,7 +3751,21 @@
         <w:rPr>
           <w:rFonts w:ascii="Courier New" w:hAnsi="Courier New" w:cs="Courier New"/>
         </w:rPr>
-        <w:t>%d{yyyy.MM.dd_hh.mm.ss}</w:t>
+        <w:t>%d{</w:t>
+      </w:r>
+      <w:proofErr w:type="spellStart"/>
+      <w:r>
+        <w:rPr>
+          <w:rFonts w:ascii="Courier New" w:hAnsi="Courier New" w:cs="Courier New"/>
+        </w:rPr>
+        <w:t>yyyy.MM.dd_hh.mm.ss</w:t>
+      </w:r>
+      <w:proofErr w:type="spellEnd"/>
+      <w:r>
+        <w:rPr>
+          <w:rFonts w:ascii="Courier New" w:hAnsi="Courier New" w:cs="Courier New"/>
+        </w:rPr>
+        <w:t>}</w:t>
       </w:r>
       <w:r>
         <w:t xml:space="preserve"> is resolved to an actual year, month, day, hour, minute, and second.</w:t>
@@ -3262,8 +3895,16 @@
               <w:rPr>
                 <w:rFonts w:ascii="Courier New" w:hAnsi="Courier New" w:cs="Courier New"/>
               </w:rPr>
-              <w:t>#Y.#m.#d_#H.#M.#s</w:t>
-            </w:r>
+              <w:t>#</w:t>
+            </w:r>
+            <w:proofErr w:type="spellStart"/>
+            <w:r>
+              <w:rPr>
+                <w:rFonts w:ascii="Courier New" w:hAnsi="Courier New" w:cs="Courier New"/>
+              </w:rPr>
+              <w:t>Y.#m.#d_#H.#M.#s</w:t>
+            </w:r>
+            <w:proofErr w:type="spellEnd"/>
             <w:r>
               <w:t xml:space="preserve">”, </w:t>
             </w:r>
@@ -3277,8 +3918,16 @@
               <w:rPr>
                 <w:rFonts w:ascii="Courier New" w:hAnsi="Courier New" w:cs="Courier New"/>
               </w:rPr>
-              <w:t>#Y.#m.#d_#H.#M.#s</w:t>
-            </w:r>
+              <w:t>#</w:t>
+            </w:r>
+            <w:proofErr w:type="spellStart"/>
+            <w:r>
+              <w:rPr>
+                <w:rFonts w:ascii="Courier New" w:hAnsi="Courier New" w:cs="Courier New"/>
+              </w:rPr>
+              <w:t>Y.#m.#d_#H.#M.#s</w:t>
+            </w:r>
+            <w:proofErr w:type="spellEnd"/>
             <w:r>
               <w:t>” is replaced by an actual YYYYMMDD_HHMMSS value</w:t>
             </w:r>
@@ -3539,10 +4188,32 @@
               <w:rPr>
                 <w:rFonts w:ascii="Courier New" w:hAnsi="Courier New" w:cs="Courier New"/>
               </w:rPr>
-              <w:t>%d{yyyy.MM.dd_hh.mm.ss}</w:t>
-            </w:r>
-            <w:r>
-              <w:t>from the FileNamePattern in your logconfig.xml</w:t>
+              <w:t>%d{</w:t>
+            </w:r>
+            <w:proofErr w:type="spellStart"/>
+            <w:r>
+              <w:rPr>
+                <w:rFonts w:ascii="Courier New" w:hAnsi="Courier New" w:cs="Courier New"/>
+              </w:rPr>
+              <w:t>yyyy.MM.dd_hh.mm.ss</w:t>
+            </w:r>
+            <w:proofErr w:type="spellEnd"/>
+            <w:r>
+              <w:rPr>
+                <w:rFonts w:ascii="Courier New" w:hAnsi="Courier New" w:cs="Courier New"/>
+              </w:rPr>
+              <w:t>}</w:t>
+            </w:r>
+            <w:r>
+              <w:t xml:space="preserve">from the </w:t>
+            </w:r>
+            <w:proofErr w:type="spellStart"/>
+            <w:r>
+              <w:t>FileNamePattern</w:t>
+            </w:r>
+            <w:proofErr w:type="spellEnd"/>
+            <w:r>
+              <w:t xml:space="preserve"> in your logconfig.xml</w:t>
             </w:r>
             <w:r>
               <w:t xml:space="preserve"> as shown here:</w:t>
@@ -3678,7 +4349,7 @@
       <w:rPr>
         <w:noProof/>
       </w:rPr>
-      <w:t>3</w:t>
+      <w:t>12</w:t>
     </w:r>
     <w:r>
       <w:fldChar w:fldCharType="end"/>
@@ -3686,14 +4357,27 @@
     <w:r>
       <w:t xml:space="preserve"> / </w:t>
     </w:r>
-    <w:fldSimple w:instr=" NUMPAGES   \* MERGEFORMAT ">
-      <w:r>
-        <w:rPr>
-          <w:noProof/>
-        </w:rPr>
-        <w:t>12</w:t>
-      </w:r>
-    </w:fldSimple>
+    <w:r>
+      <w:fldChar w:fldCharType="begin"/>
+    </w:r>
+    <w:r>
+      <w:instrText xml:space="preserve"> NUMPAGES   \* MERGEFORMAT </w:instrText>
+    </w:r>
+    <w:r>
+      <w:fldChar w:fldCharType="separate"/>
+    </w:r>
+    <w:r>
+      <w:rPr>
+        <w:noProof/>
+      </w:rPr>
+      <w:t>12</w:t>
+    </w:r>
+    <w:r>
+      <w:rPr>
+        <w:noProof/>
+      </w:rPr>
+      <w:fldChar w:fldCharType="end"/>
+    </w:r>
     <w:r>
       <w:ptab w:relativeTo="margin" w:alignment="right" w:leader="none"/>
     </w:r>
@@ -3710,7 +4394,7 @@
       <w:rPr>
         <w:noProof/>
       </w:rPr>
-      <w:t>May 21, 2017</w:t>
+      <w:t>May 22, 2017</w:t>
     </w:r>
     <w:r>
       <w:fldChar w:fldCharType="end"/>
@@ -3731,7 +4415,7 @@
       <w:rPr>
         <w:noProof/>
       </w:rPr>
-      <w:t>15:35:48</w:t>
+      <w:t>16:13:15</w:t>
     </w:r>
     <w:r>
       <w:fldChar w:fldCharType="end"/>
@@ -3796,14 +4480,27 @@
     <w:pPr>
       <w:pStyle w:val="Header"/>
     </w:pPr>
-    <w:fldSimple w:instr=" FILENAME   \* MERGEFORMAT ">
-      <w:r>
-        <w:rPr>
-          <w:noProof/>
-        </w:rPr>
-        <w:t>EOM DIMon 3.1 Installation instructions for Linux.docx</w:t>
-      </w:r>
-    </w:fldSimple>
+    <w:r>
+      <w:fldChar w:fldCharType="begin"/>
+    </w:r>
+    <w:r>
+      <w:instrText xml:space="preserve"> FILENAME   \* MERGEFORMAT </w:instrText>
+    </w:r>
+    <w:r>
+      <w:fldChar w:fldCharType="separate"/>
+    </w:r>
+    <w:r>
+      <w:rPr>
+        <w:noProof/>
+      </w:rPr>
+      <w:t>EOM DIMon 3.1 Installation instructions for Linux.docx</w:t>
+    </w:r>
+    <w:r>
+      <w:rPr>
+        <w:noProof/>
+      </w:rPr>
+      <w:fldChar w:fldCharType="end"/>
+    </w:r>
     <w:r>
       <w:ptab w:relativeTo="margin" w:alignment="center" w:leader="none"/>
     </w:r>
@@ -5270,7 +5967,7 @@
 </file>
 
 <file path=customXml/itemProps1.xml><?xml version="1.0" encoding="utf-8"?>
-<ds:datastoreItem xmlns:ds="http://schemas.openxmlformats.org/officeDocument/2006/customXml" ds:itemID="{B6A42030-0408-45B6-A0DC-E6402F013907}">
+<ds:datastoreItem xmlns:ds="http://schemas.openxmlformats.org/officeDocument/2006/customXml" ds:itemID="{8DCF49E4-B9C7-4842-8FA7-E5B4BE1D2478}">
   <ds:schemaRefs>
     <ds:schemaRef ds:uri="http://schemas.openxmlformats.org/officeDocument/2006/bibliography"/>
   </ds:schemaRefs>

</xml_diff>

<commit_message>
Explicit mention to remove the EXEC command
</commit_message>
<xml_diff>
--- a/EOM DIMon 3.1 Installation instructions for Linux.docx
+++ b/EOM DIMon 3.1 Installation instructions for Linux.docx
@@ -1926,6 +1926,39 @@
             </w:r>
           </w:p>
           <w:p/>
+          <w:p>
+            <w:bookmarkStart w:id="0" w:name="_GoBack"/>
+            <w:r>
+              <w:t>Note that the word</w:t>
+            </w:r>
+            <w:r>
+              <w:t xml:space="preserve"> </w:t>
+            </w:r>
+            <w:r>
+              <w:rPr>
+                <w:rFonts w:ascii="Courier New" w:hAnsi="Courier New" w:cs="Courier New"/>
+                <w:b/>
+              </w:rPr>
+              <w:t>exec</w:t>
+            </w:r>
+            <w:r>
+              <w:t xml:space="preserve"> </w:t>
+            </w:r>
+            <w:r>
+              <w:t xml:space="preserve">is </w:t>
+            </w:r>
+            <w:r>
+              <w:rPr>
+                <w:b/>
+              </w:rPr>
+              <w:t>removed</w:t>
+            </w:r>
+            <w:r>
+              <w:t xml:space="preserve"> in the second line; this is not a typo.</w:t>
+            </w:r>
+          </w:p>
+          <w:bookmarkEnd w:id="0"/>
+          <w:p/>
         </w:tc>
       </w:tr>
       <w:tr>
@@ -2261,7 +2294,6 @@
           <w:p/>
           <w:p>
             <w:r>
-              <w:lastRenderedPageBreak/>
               <w:t xml:space="preserve">Use the SAS Management Console Schedule Manager plug-in to create a flow </w:t>
             </w:r>
             <w:r>
@@ -2273,15 +2305,7 @@
             </w:r>
             <w:proofErr w:type="spellEnd"/>
             <w:r>
-              <w:t xml:space="preserve">” </w:t>
-            </w:r>
-            <w:proofErr w:type="spellStart"/>
-            <w:r>
-              <w:t>in m</w:t>
-            </w:r>
-            <w:proofErr w:type="spellEnd"/>
-            <w:r>
-              <w:t>etadata location “/My Company/ETL/EOM DI Job Monitor/Flows” with Scheduling Server “Platform Process Manager”, containing</w:t>
+              <w:t>” in metadata location “/My Company/ETL/EOM DI Job Monitor/Flows” with Scheduling Server “Platform Process Manager”, containing</w:t>
             </w:r>
             <w:r>
               <w:t xml:space="preserve"> the following deployed jobs:</w:t>
@@ -3146,8 +3170,6 @@
                 </wp:inline>
               </w:drawing>
             </w:r>
-            <w:bookmarkStart w:id="0" w:name="_GoBack"/>
-            <w:bookmarkEnd w:id="0"/>
           </w:p>
           <w:p/>
         </w:tc>
@@ -4542,7 +4564,7 @@
       <w:rPr>
         <w:noProof/>
       </w:rPr>
-      <w:t>8</w:t>
+      <w:t>12</w:t>
     </w:r>
     <w:r>
       <w:fldChar w:fldCharType="end"/>
@@ -4550,27 +4572,14 @@
     <w:r>
       <w:t xml:space="preserve"> / </w:t>
     </w:r>
-    <w:r>
-      <w:fldChar w:fldCharType="begin"/>
-    </w:r>
-    <w:r>
-      <w:instrText xml:space="preserve"> NUMPAGES   \* MERGEFORMAT </w:instrText>
-    </w:r>
-    <w:r>
-      <w:fldChar w:fldCharType="separate"/>
-    </w:r>
-    <w:r>
-      <w:rPr>
-        <w:noProof/>
-      </w:rPr>
-      <w:t>12</w:t>
-    </w:r>
-    <w:r>
-      <w:rPr>
-        <w:noProof/>
-      </w:rPr>
-      <w:fldChar w:fldCharType="end"/>
-    </w:r>
+    <w:fldSimple w:instr=" NUMPAGES   \* MERGEFORMAT ">
+      <w:r>
+        <w:rPr>
+          <w:noProof/>
+        </w:rPr>
+        <w:t>12</w:t>
+      </w:r>
+    </w:fldSimple>
     <w:r>
       <w:ptab w:relativeTo="margin" w:alignment="right" w:leader="none"/>
     </w:r>
@@ -4587,7 +4596,7 @@
       <w:rPr>
         <w:noProof/>
       </w:rPr>
-      <w:t>December 30, 2017</w:t>
+      <w:t>January 15, 2018</w:t>
     </w:r>
     <w:r>
       <w:fldChar w:fldCharType="end"/>
@@ -4608,7 +4617,7 @@
       <w:rPr>
         <w:noProof/>
       </w:rPr>
-      <w:t>14:38:38</w:t>
+      <w:t>14:43:11</w:t>
     </w:r>
     <w:r>
       <w:fldChar w:fldCharType="end"/>
@@ -4673,27 +4682,14 @@
     <w:pPr>
       <w:pStyle w:val="Header"/>
     </w:pPr>
-    <w:r>
-      <w:fldChar w:fldCharType="begin"/>
-    </w:r>
-    <w:r>
-      <w:instrText xml:space="preserve"> FILENAME   \* MERGEFORMAT </w:instrText>
-    </w:r>
-    <w:r>
-      <w:fldChar w:fldCharType="separate"/>
-    </w:r>
-    <w:r>
-      <w:rPr>
-        <w:noProof/>
-      </w:rPr>
-      <w:t>EOM DIMon 3.1 Installation instructions for Linux.docx</w:t>
-    </w:r>
-    <w:r>
-      <w:rPr>
-        <w:noProof/>
-      </w:rPr>
-      <w:fldChar w:fldCharType="end"/>
-    </w:r>
+    <w:fldSimple w:instr=" FILENAME   \* MERGEFORMAT ">
+      <w:r>
+        <w:rPr>
+          <w:noProof/>
+        </w:rPr>
+        <w:t>EOM DIMon 3.1 Installation instructions for Linux.docx</w:t>
+      </w:r>
+    </w:fldSimple>
     <w:r>
       <w:ptab w:relativeTo="margin" w:alignment="center" w:leader="none"/>
     </w:r>
@@ -6173,7 +6169,7 @@
 </file>
 
 <file path=customXml/itemProps1.xml><?xml version="1.0" encoding="utf-8"?>
-<ds:datastoreItem xmlns:ds="http://schemas.openxmlformats.org/officeDocument/2006/customXml" ds:itemID="{BACF9793-EBC3-417E-B240-01DF0D7D2194}">
+<ds:datastoreItem xmlns:ds="http://schemas.openxmlformats.org/officeDocument/2006/customXml" ds:itemID="{268315B8-9D94-4FDC-8BB4-3CA26159009C}">
   <ds:schemaRefs>
     <ds:schemaRef ds:uri="http://schemas.openxmlformats.org/officeDocument/2006/bibliography"/>
   </ds:schemaRefs>

</xml_diff>

<commit_message>
Updated section for webapp dimon_usermods.sas
Explanation of the parameters
</commit_message>
<xml_diff>
--- a/EOM DIMon 3.1 Installation instructions for Linux.docx
+++ b/EOM DIMon 3.1 Installation instructions for Linux.docx
@@ -36,7 +36,15 @@
         <w:br/>
       </w:r>
       <w:r>
-        <w:t>May 21, 2017</w:t>
+        <w:t>January 12, 2020</w:t>
+      </w:r>
+      <w:r>
+        <w:br/>
+      </w:r>
+      <w:bookmarkStart w:id="0" w:name="_GoBack"/>
+      <w:bookmarkEnd w:id="0"/>
+      <w:r>
+        <w:t>Version 3.1.05</w:t>
       </w:r>
     </w:p>
     <w:p>
@@ -208,11 +216,9 @@
             <w:shd w:val="clear" w:color="auto" w:fill="E7E6E6" w:themeFill="background2"/>
           </w:tcPr>
           <w:p>
-            <w:proofErr w:type="spellStart"/>
             <w:r>
               <w:t>Nr</w:t>
             </w:r>
-            <w:proofErr w:type="spellEnd"/>
           </w:p>
         </w:tc>
         <w:tc>
@@ -1927,7 +1933,6 @@
           </w:p>
           <w:p/>
           <w:p>
-            <w:bookmarkStart w:id="0" w:name="_GoBack"/>
             <w:r>
               <w:t>Note that the word</w:t>
             </w:r>
@@ -1957,7 +1962,6 @@
               <w:t xml:space="preserve"> in the second line; this is not a typo.</w:t>
             </w:r>
           </w:p>
-          <w:bookmarkEnd w:id="0"/>
           <w:p/>
         </w:tc>
       </w:tr>
@@ -2446,11 +2450,9 @@
             <w:shd w:val="clear" w:color="auto" w:fill="E7E6E6" w:themeFill="background2"/>
           </w:tcPr>
           <w:p>
-            <w:proofErr w:type="spellStart"/>
             <w:r>
               <w:t>Nr</w:t>
             </w:r>
-            <w:proofErr w:type="spellEnd"/>
           </w:p>
         </w:tc>
         <w:tc>
@@ -2711,43 +2713,91 @@
           </w:tcPr>
           <w:p>
             <w:r>
-              <w:t>On the OS, e</w:t>
-            </w:r>
-            <w:r>
-              <w:t>dit file "&lt;sasappsrvcontext</w:t>
+              <w:t>On your SAS Web Application, o</w:t>
+            </w:r>
+            <w:r>
+              <w:t xml:space="preserve">n the OS, </w:t>
+            </w:r>
+            <w:r>
+              <w:t xml:space="preserve">review </w:t>
+            </w:r>
+            <w:r>
+              <w:t xml:space="preserve">de settings in </w:t>
+            </w:r>
+            <w:r>
+              <w:t xml:space="preserve">file </w:t>
+            </w:r>
+            <w:r>
+              <w:t>"&lt;</w:t>
+            </w:r>
+            <w:proofErr w:type="spellStart"/>
+            <w:r>
+              <w:t>sasappsrvcontext</w:t>
             </w:r>
             <w:r>
               <w:t>dir</w:t>
             </w:r>
+            <w:proofErr w:type="spellEnd"/>
             <w:r>
               <w:t>&gt;</w:t>
             </w:r>
             <w:r>
               <w:t>/</w:t>
             </w:r>
+            <w:proofErr w:type="spellStart"/>
             <w:r>
               <w:t>SASEnvironment</w:t>
             </w:r>
+            <w:proofErr w:type="spellEnd"/>
             <w:r>
               <w:t>/</w:t>
             </w:r>
+            <w:proofErr w:type="spellStart"/>
             <w:r>
               <w:t>SASMacro</w:t>
             </w:r>
+            <w:proofErr w:type="spellEnd"/>
             <w:r>
               <w:t>/</w:t>
             </w:r>
+            <w:proofErr w:type="spellStart"/>
             <w:r>
               <w:t>dimon_</w:t>
             </w:r>
             <w:r>
-              <w:t>usermods</w:t>
-            </w:r>
-            <w:r>
-              <w:t xml:space="preserve">.sas" on your SAS Web Application Server and </w:t>
-            </w:r>
-            <w:r>
-              <w:t>review all settings, especially:</w:t>
+              <w:t>init</w:t>
+            </w:r>
+            <w:r>
+              <w:t>.sas</w:t>
+            </w:r>
+            <w:proofErr w:type="spellEnd"/>
+            <w:r>
+              <w:t>" Server</w:t>
+            </w:r>
+            <w:r>
+              <w:t xml:space="preserve">. </w:t>
+            </w:r>
+          </w:p>
+          <w:p>
+            <w:r>
+              <w:t xml:space="preserve">Do NOT modify this file.  Any additions or changes should be made in </w:t>
+            </w:r>
+            <w:r>
+              <w:t>"&lt;sasappsrvcontext</w:t>
+            </w:r>
+            <w:r>
+              <w:t>dir</w:t>
+            </w:r>
+            <w:r>
+              <w:t>&gt;/SASEnvironment/SASMacro/dimon_usermods.sas"</w:t>
+            </w:r>
+            <w:r>
+              <w:t>:</w:t>
+            </w:r>
+          </w:p>
+          <w:p>
+            <w:r>
+              <w:t>These are the default settings:</w:t>
             </w:r>
           </w:p>
           <w:p/>
@@ -2758,40 +2808,70 @@
               <w:tblLook w:val="04A0" w:firstRow="1" w:lastRow="0" w:firstColumn="1" w:lastColumn="0" w:noHBand="0" w:noVBand="1"/>
             </w:tblPr>
             <w:tblGrid>
-              <w:gridCol w:w="1115"/>
-              <w:gridCol w:w="3186"/>
-              <w:gridCol w:w="4252"/>
+              <w:gridCol w:w="2895"/>
+              <w:gridCol w:w="4579"/>
+              <w:gridCol w:w="1876"/>
             </w:tblGrid>
             <w:tr>
               <w:tc>
                 <w:tcPr>
-                  <w:tcW w:w="1115" w:type="dxa"/>
+                  <w:tcW w:w="2266" w:type="dxa"/>
                   <w:shd w:val="clear" w:color="auto" w:fill="E7E6E6" w:themeFill="background2"/>
                 </w:tcPr>
                 <w:p>
-                  <w:r>
+                  <w:pPr>
+                    <w:rPr>
+                      <w:sz w:val="16"/>
+                      <w:szCs w:val="16"/>
+                    </w:rPr>
+                  </w:pPr>
+                  <w:r>
+                    <w:rPr>
+                      <w:sz w:val="16"/>
+                      <w:szCs w:val="16"/>
+                    </w:rPr>
                     <w:t>Setting</w:t>
                   </w:r>
                 </w:p>
               </w:tc>
               <w:tc>
                 <w:tcPr>
-                  <w:tcW w:w="3186" w:type="dxa"/>
+                  <w:tcW w:w="4778" w:type="dxa"/>
                   <w:shd w:val="clear" w:color="auto" w:fill="E7E6E6" w:themeFill="background2"/>
                 </w:tcPr>
                 <w:p>
-                  <w:r>
+                  <w:pPr>
+                    <w:rPr>
+                      <w:sz w:val="16"/>
+                      <w:szCs w:val="16"/>
+                    </w:rPr>
+                  </w:pPr>
+                  <w:r>
+                    <w:rPr>
+                      <w:sz w:val="16"/>
+                      <w:szCs w:val="16"/>
+                    </w:rPr>
                     <w:t>Description</w:t>
                   </w:r>
                 </w:p>
               </w:tc>
               <w:tc>
                 <w:tcPr>
-                  <w:tcW w:w="4252" w:type="dxa"/>
+                  <w:tcW w:w="0" w:type="auto"/>
                   <w:shd w:val="clear" w:color="auto" w:fill="E7E6E6" w:themeFill="background2"/>
                 </w:tcPr>
                 <w:p>
-                  <w:r>
+                  <w:pPr>
+                    <w:rPr>
+                      <w:sz w:val="16"/>
+                      <w:szCs w:val="16"/>
+                    </w:rPr>
+                  </w:pPr>
+                  <w:r>
+                    <w:rPr>
+                      <w:sz w:val="16"/>
+                      <w:szCs w:val="16"/>
+                    </w:rPr>
                     <w:t>Default value</w:t>
                   </w:r>
                 </w:p>
@@ -2800,11 +2880,21 @@
             <w:tr>
               <w:tc>
                 <w:tcPr>
-                  <w:tcW w:w="1115" w:type="dxa"/>
+                  <w:tcW w:w="2266" w:type="dxa"/>
                 </w:tcPr>
                 <w:p>
+                  <w:pPr>
+                    <w:rPr>
+                      <w:sz w:val="16"/>
+                      <w:szCs w:val="16"/>
+                    </w:rPr>
+                  </w:pPr>
                   <w:proofErr w:type="spellStart"/>
                   <w:r>
+                    <w:rPr>
+                      <w:sz w:val="16"/>
+                      <w:szCs w:val="16"/>
+                    </w:rPr>
                     <w:t>libname</w:t>
                   </w:r>
                   <w:proofErr w:type="spellEnd"/>
@@ -2812,21 +2902,48 @@
               </w:tc>
               <w:tc>
                 <w:tcPr>
-                  <w:tcW w:w="3186" w:type="dxa"/>
+                  <w:tcW w:w="4778" w:type="dxa"/>
                 </w:tcPr>
                 <w:p>
-                  <w:r>
+                  <w:pPr>
+                    <w:rPr>
+                      <w:sz w:val="16"/>
+                      <w:szCs w:val="16"/>
+                    </w:rPr>
+                  </w:pPr>
+                  <w:r>
+                    <w:rPr>
+                      <w:sz w:val="16"/>
+                      <w:szCs w:val="16"/>
+                    </w:rPr>
                     <w:t>Optional alternative allocation of dimon library</w:t>
                   </w:r>
                 </w:p>
-                <w:p/>
+                <w:p>
+                  <w:pPr>
+                    <w:rPr>
+                      <w:sz w:val="16"/>
+                      <w:szCs w:val="16"/>
+                    </w:rPr>
+                  </w:pPr>
+                </w:p>
               </w:tc>
               <w:tc>
                 <w:tcPr>
-                  <w:tcW w:w="4252" w:type="dxa"/>
+                  <w:tcW w:w="0" w:type="auto"/>
                 </w:tcPr>
                 <w:p>
-                  <w:r>
+                  <w:pPr>
+                    <w:rPr>
+                      <w:sz w:val="16"/>
+                      <w:szCs w:val="16"/>
+                    </w:rPr>
+                  </w:pPr>
+                  <w:r>
+                    <w:rPr>
+                      <w:sz w:val="16"/>
+                      <w:szCs w:val="16"/>
+                    </w:rPr>
                     <w:t>none</w:t>
                   </w:r>
                 </w:p>
@@ -2835,11 +2952,21 @@
             <w:tr>
               <w:tc>
                 <w:tcPr>
-                  <w:tcW w:w="1115" w:type="dxa"/>
+                  <w:tcW w:w="2266" w:type="dxa"/>
                 </w:tcPr>
                 <w:p>
+                  <w:pPr>
+                    <w:rPr>
+                      <w:sz w:val="16"/>
+                      <w:szCs w:val="16"/>
+                    </w:rPr>
+                  </w:pPr>
                   <w:proofErr w:type="spellStart"/>
                   <w:r>
+                    <w:rPr>
+                      <w:sz w:val="16"/>
+                      <w:szCs w:val="16"/>
+                    </w:rPr>
                     <w:t>sproot</w:t>
                   </w:r>
                   <w:proofErr w:type="spellEnd"/>
@@ -2847,33 +2974,71 @@
               </w:tc>
               <w:tc>
                 <w:tcPr>
-                  <w:tcW w:w="3186" w:type="dxa"/>
+                  <w:tcW w:w="4778" w:type="dxa"/>
                 </w:tcPr>
                 <w:p>
-                  <w:r>
+                  <w:pPr>
+                    <w:rPr>
+                      <w:sz w:val="16"/>
+                      <w:szCs w:val="16"/>
+                    </w:rPr>
+                  </w:pPr>
+                  <w:r>
+                    <w:rPr>
+                      <w:sz w:val="16"/>
+                      <w:szCs w:val="16"/>
+                    </w:rPr>
                     <w:t>Folder where dimon-</w:t>
                   </w:r>
                   <w:proofErr w:type="spellStart"/>
                   <w:r>
+                    <w:rPr>
+                      <w:sz w:val="16"/>
+                      <w:szCs w:val="16"/>
+                    </w:rPr>
                     <w:t>webapp.spk</w:t>
                   </w:r>
                   <w:proofErr w:type="spellEnd"/>
                   <w:r>
+                    <w:rPr>
+                      <w:sz w:val="16"/>
+                      <w:szCs w:val="16"/>
+                    </w:rPr>
                     <w:t xml:space="preserve"> was imported to   </w:t>
                   </w:r>
                 </w:p>
                 <w:p>
-                  <w:r>
+                  <w:pPr>
+                    <w:rPr>
+                      <w:sz w:val="16"/>
+                      <w:szCs w:val="16"/>
+                    </w:rPr>
+                  </w:pPr>
+                  <w:r>
+                    <w:rPr>
+                      <w:sz w:val="16"/>
+                      <w:szCs w:val="16"/>
+                    </w:rPr>
                     <w:t xml:space="preserve">              </w:t>
                   </w:r>
                 </w:p>
               </w:tc>
               <w:tc>
                 <w:tcPr>
-                  <w:tcW w:w="4252" w:type="dxa"/>
+                  <w:tcW w:w="0" w:type="auto"/>
                 </w:tcPr>
                 <w:p>
-                  <w:r>
+                  <w:pPr>
+                    <w:rPr>
+                      <w:sz w:val="16"/>
+                      <w:szCs w:val="16"/>
+                    </w:rPr>
+                  </w:pPr>
+                  <w:r>
+                    <w:rPr>
+                      <w:sz w:val="16"/>
+                      <w:szCs w:val="16"/>
+                    </w:rPr>
                     <w:t>/My Company/Application Support/EOM DI Job Monitor/Stored Processes</w:t>
                   </w:r>
                 </w:p>
@@ -2882,11 +3047,21 @@
             <w:tr>
               <w:tc>
                 <w:tcPr>
-                  <w:tcW w:w="1115" w:type="dxa"/>
+                  <w:tcW w:w="2266" w:type="dxa"/>
                 </w:tcPr>
                 <w:p>
+                  <w:pPr>
+                    <w:rPr>
+                      <w:sz w:val="16"/>
+                      <w:szCs w:val="16"/>
+                    </w:rPr>
+                  </w:pPr>
                   <w:proofErr w:type="spellStart"/>
                   <w:r>
+                    <w:rPr>
+                      <w:sz w:val="16"/>
+                      <w:szCs w:val="16"/>
+                    </w:rPr>
                     <w:t>webroot</w:t>
                   </w:r>
                   <w:proofErr w:type="spellEnd"/>
@@ -2894,44 +3069,978 @@
               </w:tc>
               <w:tc>
                 <w:tcPr>
-                  <w:tcW w:w="3186" w:type="dxa"/>
+                  <w:tcW w:w="4778" w:type="dxa"/>
                 </w:tcPr>
                 <w:p>
-                  <w:r>
+                  <w:pPr>
+                    <w:rPr>
+                      <w:sz w:val="16"/>
+                      <w:szCs w:val="16"/>
+                    </w:rPr>
+                  </w:pPr>
+                  <w:r>
+                    <w:rPr>
+                      <w:sz w:val="16"/>
+                      <w:szCs w:val="16"/>
+                    </w:rPr>
                     <w:t xml:space="preserve">Relative URL path to where the </w:t>
                   </w:r>
                   <w:proofErr w:type="spellStart"/>
                   <w:r>
+                    <w:rPr>
+                      <w:sz w:val="16"/>
+                      <w:szCs w:val="16"/>
+                    </w:rPr>
                     <w:t>webapps</w:t>
                   </w:r>
                   <w:proofErr w:type="spellEnd"/>
                   <w:r>
+                    <w:rPr>
+                      <w:sz w:val="16"/>
+                      <w:szCs w:val="16"/>
+                    </w:rPr>
                     <w:t xml:space="preserve"> components were copied to in step 2</w:t>
                   </w:r>
                 </w:p>
-                <w:p/>
+                <w:p>
+                  <w:pPr>
+                    <w:rPr>
+                      <w:sz w:val="16"/>
+                      <w:szCs w:val="16"/>
+                    </w:rPr>
+                  </w:pPr>
+                </w:p>
               </w:tc>
               <w:tc>
                 <w:tcPr>
-                  <w:tcW w:w="4252" w:type="dxa"/>
+                  <w:tcW w:w="0" w:type="auto"/>
                 </w:tcPr>
                 <w:p>
-                  <w:r>
+                  <w:pPr>
+                    <w:rPr>
+                      <w:sz w:val="16"/>
+                      <w:szCs w:val="16"/>
+                    </w:rPr>
+                  </w:pPr>
+                  <w:r>
+                    <w:rPr>
+                      <w:sz w:val="16"/>
+                      <w:szCs w:val="16"/>
+                    </w:rPr>
                     <w:t>/</w:t>
                   </w:r>
                   <w:proofErr w:type="spellStart"/>
                   <w:r>
+                    <w:rPr>
+                      <w:sz w:val="16"/>
+                      <w:szCs w:val="16"/>
+                    </w:rPr>
                     <w:t>eom</w:t>
                   </w:r>
                   <w:proofErr w:type="spellEnd"/>
                   <w:r>
+                    <w:rPr>
+                      <w:sz w:val="16"/>
+                      <w:szCs w:val="16"/>
+                    </w:rPr>
                     <w:t>/dimon</w:t>
+                  </w:r>
+                </w:p>
+              </w:tc>
+            </w:tr>
+            <w:tr>
+              <w:tc>
+                <w:tcPr>
+                  <w:tcW w:w="2266" w:type="dxa"/>
+                </w:tcPr>
+                <w:p>
+                  <w:pPr>
+                    <w:rPr>
+                      <w:sz w:val="16"/>
+                      <w:szCs w:val="16"/>
+                    </w:rPr>
+                  </w:pPr>
+                  <w:proofErr w:type="spellStart"/>
+                  <w:r>
+                    <w:rPr>
+                      <w:sz w:val="16"/>
+                      <w:szCs w:val="16"/>
+                    </w:rPr>
+                    <w:t>urlspa</w:t>
+                  </w:r>
+                  <w:proofErr w:type="spellEnd"/>
+                </w:p>
+              </w:tc>
+              <w:tc>
+                <w:tcPr>
+                  <w:tcW w:w="4778" w:type="dxa"/>
+                </w:tcPr>
+                <w:p>
+                  <w:pPr>
+                    <w:rPr>
+                      <w:sz w:val="16"/>
+                      <w:szCs w:val="16"/>
+                    </w:rPr>
+                  </w:pPr>
+                  <w:r>
+                    <w:rPr>
+                      <w:sz w:val="16"/>
+                      <w:szCs w:val="16"/>
+                    </w:rPr>
+                    <w:t>URL to the SAS Stored Process Web Application</w:t>
+                  </w:r>
+                </w:p>
+              </w:tc>
+              <w:tc>
+                <w:tcPr>
+                  <w:tcW w:w="0" w:type="auto"/>
+                </w:tcPr>
+                <w:p>
+                  <w:pPr>
+                    <w:rPr>
+                      <w:sz w:val="16"/>
+                      <w:szCs w:val="16"/>
+                    </w:rPr>
+                  </w:pPr>
+                  <w:r>
+                    <w:rPr>
+                      <w:sz w:val="16"/>
+                      <w:szCs w:val="16"/>
+                    </w:rPr>
+                    <w:t>/</w:t>
+                  </w:r>
+                  <w:proofErr w:type="spellStart"/>
+                  <w:r>
+                    <w:rPr>
+                      <w:sz w:val="16"/>
+                      <w:szCs w:val="16"/>
+                    </w:rPr>
+                    <w:t>SASStoredProcess</w:t>
+                  </w:r>
+                  <w:proofErr w:type="spellEnd"/>
+                  <w:r>
+                    <w:rPr>
+                      <w:sz w:val="16"/>
+                      <w:szCs w:val="16"/>
+                    </w:rPr>
+                    <w:t>/do</w:t>
+                  </w:r>
+                </w:p>
+              </w:tc>
+            </w:tr>
+            <w:tr>
+              <w:tc>
+                <w:tcPr>
+                  <w:tcW w:w="2266" w:type="dxa"/>
+                </w:tcPr>
+                <w:p>
+                  <w:pPr>
+                    <w:rPr>
+                      <w:sz w:val="16"/>
+                      <w:szCs w:val="16"/>
+                    </w:rPr>
+                  </w:pPr>
+                  <w:r>
+                    <w:rPr>
+                      <w:sz w:val="16"/>
+                      <w:szCs w:val="16"/>
+                    </w:rPr>
+                    <w:t>_</w:t>
+                  </w:r>
+                  <w:proofErr w:type="spellStart"/>
+                  <w:r>
+                    <w:rPr>
+                      <w:sz w:val="16"/>
+                      <w:szCs w:val="16"/>
+                    </w:rPr>
+                    <w:t>odsstyle</w:t>
+                  </w:r>
+                  <w:proofErr w:type="spellEnd"/>
+                </w:p>
+              </w:tc>
+              <w:tc>
+                <w:tcPr>
+                  <w:tcW w:w="4778" w:type="dxa"/>
+                </w:tcPr>
+                <w:p>
+                  <w:pPr>
+                    <w:rPr>
+                      <w:sz w:val="16"/>
+                      <w:szCs w:val="16"/>
+                    </w:rPr>
+                  </w:pPr>
+                  <w:r>
+                    <w:rPr>
+                      <w:sz w:val="16"/>
+                      <w:szCs w:val="16"/>
+                    </w:rPr>
+                    <w:t xml:space="preserve">SAS ODS Style for </w:t>
+                  </w:r>
+                  <w:proofErr w:type="spellStart"/>
+                  <w:r>
+                    <w:rPr>
+                      <w:sz w:val="16"/>
+                      <w:szCs w:val="16"/>
+                    </w:rPr>
+                    <w:t>webapp</w:t>
+                  </w:r>
+                  <w:proofErr w:type="spellEnd"/>
+                </w:p>
+              </w:tc>
+              <w:tc>
+                <w:tcPr>
+                  <w:tcW w:w="0" w:type="auto"/>
+                </w:tcPr>
+                <w:p>
+                  <w:pPr>
+                    <w:rPr>
+                      <w:sz w:val="16"/>
+                      <w:szCs w:val="16"/>
+                    </w:rPr>
+                  </w:pPr>
+                  <w:r>
+                    <w:rPr>
+                      <w:sz w:val="16"/>
+                      <w:szCs w:val="16"/>
+                    </w:rPr>
+                    <w:t>dimon</w:t>
+                  </w:r>
+                </w:p>
+              </w:tc>
+            </w:tr>
+            <w:tr>
+              <w:tc>
+                <w:tcPr>
+                  <w:tcW w:w="2266" w:type="dxa"/>
+                </w:tcPr>
+                <w:p>
+                  <w:pPr>
+                    <w:rPr>
+                      <w:sz w:val="16"/>
+                      <w:szCs w:val="16"/>
+                    </w:rPr>
+                  </w:pPr>
+                  <w:proofErr w:type="spellStart"/>
+                  <w:r>
+                    <w:rPr>
+                      <w:sz w:val="16"/>
+                      <w:szCs w:val="16"/>
+                    </w:rPr>
+                    <w:t>viewlog_maxfilesize</w:t>
+                  </w:r>
+                  <w:proofErr w:type="spellEnd"/>
+                </w:p>
+              </w:tc>
+              <w:tc>
+                <w:tcPr>
+                  <w:tcW w:w="4778" w:type="dxa"/>
+                </w:tcPr>
+                <w:p>
+                  <w:pPr>
+                    <w:rPr>
+                      <w:sz w:val="16"/>
+                      <w:szCs w:val="16"/>
+                    </w:rPr>
+                  </w:pPr>
+                  <w:r>
+                    <w:rPr>
+                      <w:sz w:val="16"/>
+                      <w:szCs w:val="16"/>
+                    </w:rPr>
+                    <w:t xml:space="preserve">For SAS log files beyond this </w:t>
+                  </w:r>
+                  <w:proofErr w:type="spellStart"/>
+                  <w:r>
+                    <w:rPr>
+                      <w:sz w:val="16"/>
+                      <w:szCs w:val="16"/>
+                    </w:rPr>
+                    <w:t>filesize</w:t>
+                  </w:r>
+                  <w:proofErr w:type="spellEnd"/>
+                  <w:r>
+                    <w:rPr>
+                      <w:sz w:val="16"/>
+                      <w:szCs w:val="16"/>
+                    </w:rPr>
+                    <w:t>, you are prompted to download. This is an IE setting, for Chrome and Firefox this value is doubled</w:t>
+                  </w:r>
+                </w:p>
+              </w:tc>
+              <w:tc>
+                <w:tcPr>
+                  <w:tcW w:w="0" w:type="auto"/>
+                </w:tcPr>
+                <w:p>
+                  <w:pPr>
+                    <w:rPr>
+                      <w:sz w:val="16"/>
+                      <w:szCs w:val="16"/>
+                    </w:rPr>
+                  </w:pPr>
+                  <w:r>
+                    <w:rPr>
+                      <w:sz w:val="16"/>
+                      <w:szCs w:val="16"/>
+                    </w:rPr>
+                    <w:t>2097152</w:t>
+                  </w:r>
+                </w:p>
+              </w:tc>
+            </w:tr>
+            <w:tr>
+              <w:tc>
+                <w:tcPr>
+                  <w:tcW w:w="2266" w:type="dxa"/>
+                </w:tcPr>
+                <w:p>
+                  <w:pPr>
+                    <w:rPr>
+                      <w:sz w:val="16"/>
+                      <w:szCs w:val="16"/>
+                    </w:rPr>
+                  </w:pPr>
+                  <w:proofErr w:type="spellStart"/>
+                  <w:r>
+                    <w:rPr>
+                      <w:sz w:val="16"/>
+                      <w:szCs w:val="16"/>
+                    </w:rPr>
+                    <w:t>gantt_width</w:t>
+                  </w:r>
+                  <w:proofErr w:type="spellEnd"/>
+                </w:p>
+              </w:tc>
+              <w:tc>
+                <w:tcPr>
+                  <w:tcW w:w="4778" w:type="dxa"/>
+                </w:tcPr>
+                <w:p>
+                  <w:pPr>
+                    <w:rPr>
+                      <w:sz w:val="16"/>
+                      <w:szCs w:val="16"/>
+                    </w:rPr>
+                  </w:pPr>
+                  <w:r>
+                    <w:rPr>
+                      <w:sz w:val="16"/>
+                      <w:szCs w:val="16"/>
+                    </w:rPr>
+                    <w:t xml:space="preserve">Width of the </w:t>
+                  </w:r>
+                  <w:proofErr w:type="spellStart"/>
+                  <w:r>
+                    <w:rPr>
+                      <w:sz w:val="16"/>
+                      <w:szCs w:val="16"/>
+                    </w:rPr>
+                    <w:t>gantt</w:t>
+                  </w:r>
+                  <w:proofErr w:type="spellEnd"/>
+                  <w:r>
+                    <w:rPr>
+                      <w:sz w:val="16"/>
+                      <w:szCs w:val="16"/>
+                    </w:rPr>
+                    <w:t xml:space="preserve"> charts in pixels</w:t>
+                  </w:r>
+                </w:p>
+              </w:tc>
+              <w:tc>
+                <w:tcPr>
+                  <w:tcW w:w="0" w:type="auto"/>
+                </w:tcPr>
+                <w:p>
+                  <w:pPr>
+                    <w:rPr>
+                      <w:sz w:val="16"/>
+                      <w:szCs w:val="16"/>
+                    </w:rPr>
+                  </w:pPr>
+                  <w:r>
+                    <w:rPr>
+                      <w:sz w:val="16"/>
+                      <w:szCs w:val="16"/>
+                    </w:rPr>
+                    <w:t>150</w:t>
+                  </w:r>
+                </w:p>
+              </w:tc>
+            </w:tr>
+            <w:tr>
+              <w:tc>
+                <w:tcPr>
+                  <w:tcW w:w="2266" w:type="dxa"/>
+                </w:tcPr>
+                <w:p>
+                  <w:pPr>
+                    <w:rPr>
+                      <w:sz w:val="16"/>
+                      <w:szCs w:val="16"/>
+                    </w:rPr>
+                  </w:pPr>
+                  <w:proofErr w:type="spellStart"/>
+                  <w:r>
+                    <w:rPr>
+                      <w:sz w:val="16"/>
+                      <w:szCs w:val="16"/>
+                    </w:rPr>
+                    <w:t>trend_days</w:t>
+                  </w:r>
+                  <w:proofErr w:type="spellEnd"/>
+                </w:p>
+              </w:tc>
+              <w:tc>
+                <w:tcPr>
+                  <w:tcW w:w="4778" w:type="dxa"/>
+                </w:tcPr>
+                <w:p>
+                  <w:pPr>
+                    <w:rPr>
+                      <w:sz w:val="16"/>
+                      <w:szCs w:val="16"/>
+                    </w:rPr>
+                  </w:pPr>
+                  <w:r>
+                    <w:rPr>
+                      <w:sz w:val="16"/>
+                      <w:szCs w:val="16"/>
+                    </w:rPr>
+                    <w:t xml:space="preserve">Default </w:t>
+                  </w:r>
+                  <w:proofErr w:type="spellStart"/>
+                  <w:r>
+                    <w:rPr>
+                      <w:sz w:val="16"/>
+                      <w:szCs w:val="16"/>
+                    </w:rPr>
+                    <w:t>numer</w:t>
+                  </w:r>
+                  <w:proofErr w:type="spellEnd"/>
+                  <w:r>
+                    <w:rPr>
+                      <w:sz w:val="16"/>
+                      <w:szCs w:val="16"/>
+                    </w:rPr>
+                    <w:t xml:space="preserve"> of days to show elapsed time trend for</w:t>
+                  </w:r>
+                </w:p>
+              </w:tc>
+              <w:tc>
+                <w:tcPr>
+                  <w:tcW w:w="0" w:type="auto"/>
+                </w:tcPr>
+                <w:p>
+                  <w:pPr>
+                    <w:rPr>
+                      <w:sz w:val="16"/>
+                      <w:szCs w:val="16"/>
+                    </w:rPr>
+                  </w:pPr>
+                  <w:r>
+                    <w:rPr>
+                      <w:sz w:val="16"/>
+                      <w:szCs w:val="16"/>
+                    </w:rPr>
+                    <w:t>90</w:t>
+                  </w:r>
+                </w:p>
+              </w:tc>
+            </w:tr>
+            <w:tr>
+              <w:tc>
+                <w:tcPr>
+                  <w:tcW w:w="2266" w:type="dxa"/>
+                </w:tcPr>
+                <w:p>
+                  <w:pPr>
+                    <w:rPr>
+                      <w:sz w:val="16"/>
+                      <w:szCs w:val="16"/>
+                    </w:rPr>
+                  </w:pPr>
+                  <w:r>
+                    <w:rPr>
+                      <w:sz w:val="16"/>
+                      <w:szCs w:val="16"/>
+                    </w:rPr>
+                    <w:t>Flow completion mode</w:t>
+                  </w:r>
+                </w:p>
+              </w:tc>
+              <w:tc>
+                <w:tcPr>
+                  <w:tcW w:w="4778" w:type="dxa"/>
+                </w:tcPr>
+                <w:p>
+                  <w:pPr>
+                    <w:rPr>
+                      <w:sz w:val="16"/>
+                      <w:szCs w:val="16"/>
+                    </w:rPr>
+                  </w:pPr>
+                  <w:r>
+                    <w:rPr>
+                      <w:sz w:val="16"/>
+                      <w:szCs w:val="16"/>
+                    </w:rPr>
+                    <w:t>When is a flow marked as completed?</w:t>
+                  </w:r>
+                </w:p>
+                <w:p>
+                  <w:pPr>
+                    <w:rPr>
+                      <w:sz w:val="16"/>
+                      <w:szCs w:val="16"/>
+                    </w:rPr>
+                  </w:pPr>
+                </w:p>
+                <w:p>
+                  <w:pPr>
+                    <w:pStyle w:val="ListParagraph"/>
+                    <w:numPr>
+                      <w:ilvl w:val="0"/>
+                      <w:numId w:val="6"/>
+                    </w:numPr>
+                    <w:rPr>
+                      <w:sz w:val="16"/>
+                      <w:szCs w:val="16"/>
+                    </w:rPr>
+                  </w:pPr>
+                  <w:r>
+                    <w:rPr>
+                      <w:sz w:val="16"/>
+                      <w:szCs w:val="16"/>
+                    </w:rPr>
+                    <w:t>when #</w:t>
+                  </w:r>
+                  <w:proofErr w:type="spellStart"/>
+                  <w:r>
+                    <w:rPr>
+                      <w:sz w:val="16"/>
+                      <w:szCs w:val="16"/>
+                    </w:rPr>
+                    <w:t>jobs_completed</w:t>
+                  </w:r>
+                  <w:proofErr w:type="spellEnd"/>
+                  <w:r>
+                    <w:rPr>
+                      <w:sz w:val="16"/>
+                      <w:szCs w:val="16"/>
+                    </w:rPr>
+                    <w:t xml:space="preserve"> = #</w:t>
+                  </w:r>
+                  <w:proofErr w:type="spellStart"/>
+                  <w:r>
+                    <w:rPr>
+                      <w:sz w:val="16"/>
+                      <w:szCs w:val="16"/>
+                    </w:rPr>
+                    <w:t>jobs_in_flow</w:t>
+                  </w:r>
+                  <w:proofErr w:type="spellEnd"/>
+                  <w:r>
+                    <w:rPr>
+                      <w:sz w:val="16"/>
+                      <w:szCs w:val="16"/>
+                    </w:rPr>
+                    <w:t xml:space="preserve"> (default)</w:t>
+                  </w:r>
+                </w:p>
+                <w:p>
+                  <w:pPr>
+                    <w:pStyle w:val="ListParagraph"/>
+                    <w:numPr>
+                      <w:ilvl w:val="0"/>
+                      <w:numId w:val="6"/>
+                    </w:numPr>
+                    <w:rPr>
+                      <w:sz w:val="16"/>
+                      <w:szCs w:val="16"/>
+                    </w:rPr>
+                  </w:pPr>
+                  <w:r>
+                    <w:rPr>
+                      <w:sz w:val="16"/>
+                      <w:szCs w:val="16"/>
+                    </w:rPr>
+                    <w:t>when #</w:t>
+                  </w:r>
+                  <w:proofErr w:type="spellStart"/>
+                  <w:r>
+                    <w:rPr>
+                      <w:sz w:val="16"/>
+                      <w:szCs w:val="16"/>
+                    </w:rPr>
+                    <w:t>jobs_completed</w:t>
+                  </w:r>
+                  <w:proofErr w:type="spellEnd"/>
+                  <w:r>
+                    <w:rPr>
+                      <w:sz w:val="16"/>
+                      <w:szCs w:val="16"/>
+                    </w:rPr>
+                    <w:t xml:space="preserve"> &lt; #</w:t>
+                  </w:r>
+                  <w:proofErr w:type="spellStart"/>
+                  <w:r>
+                    <w:rPr>
+                      <w:sz w:val="16"/>
+                      <w:szCs w:val="16"/>
+                    </w:rPr>
+                    <w:t>jobs_in_flow</w:t>
+                  </w:r>
+                  <w:proofErr w:type="spellEnd"/>
+                  <w:r>
+                    <w:rPr>
+                      <w:sz w:val="16"/>
+                      <w:szCs w:val="16"/>
+                    </w:rPr>
+                    <w:t xml:space="preserve"> and nothing has been running for &amp;flow_completion_mode_2_idle_time. seconds</w:t>
+                  </w:r>
+                </w:p>
+                <w:p>
+                  <w:pPr>
+                    <w:pStyle w:val="ListParagraph"/>
+                    <w:numPr>
+                      <w:ilvl w:val="0"/>
+                      <w:numId w:val="6"/>
+                    </w:numPr>
+                    <w:rPr>
+                      <w:sz w:val="16"/>
+                      <w:szCs w:val="16"/>
+                    </w:rPr>
+                  </w:pPr>
+                  <w:r>
+                    <w:rPr>
+                      <w:sz w:val="16"/>
+                      <w:szCs w:val="16"/>
+                    </w:rPr>
+                    <w:t>when file &lt;flow-id&gt; exists in the &amp;</w:t>
+                  </w:r>
+                  <w:proofErr w:type="spellStart"/>
+                  <w:r>
+                    <w:rPr>
+                      <w:sz w:val="16"/>
+                      <w:szCs w:val="16"/>
+                    </w:rPr>
+                    <w:t>lsf_flow_finished_dir</w:t>
+                  </w:r>
+                  <w:proofErr w:type="spellEnd"/>
+                  <w:r>
+                    <w:rPr>
+                      <w:sz w:val="16"/>
+                      <w:szCs w:val="16"/>
+                    </w:rPr>
+                    <w:t xml:space="preserve">. </w:t>
+                  </w:r>
+                  <w:proofErr w:type="spellStart"/>
+                  <w:r>
+                    <w:rPr>
+                      <w:sz w:val="16"/>
+                      <w:szCs w:val="16"/>
+                    </w:rPr>
+                    <w:t>Subflows</w:t>
+                  </w:r>
+                  <w:proofErr w:type="spellEnd"/>
+                  <w:r>
+                    <w:rPr>
+                      <w:sz w:val="16"/>
+                      <w:szCs w:val="16"/>
+                    </w:rPr>
+                    <w:t xml:space="preserve"> use mode 1</w:t>
+                  </w:r>
+                </w:p>
+                <w:p>
+                  <w:pPr>
+                    <w:pStyle w:val="ListParagraph"/>
+                    <w:numPr>
+                      <w:ilvl w:val="0"/>
+                      <w:numId w:val="6"/>
+                    </w:numPr>
+                    <w:rPr>
+                      <w:sz w:val="16"/>
+                      <w:szCs w:val="16"/>
+                    </w:rPr>
+                  </w:pPr>
+                  <w:r>
+                    <w:rPr>
+                      <w:sz w:val="16"/>
+                      <w:szCs w:val="16"/>
+                    </w:rPr>
+                    <w:t>when file &lt;flow-id&gt; exists in the &amp;</w:t>
+                  </w:r>
+                  <w:proofErr w:type="spellStart"/>
+                  <w:r>
+                    <w:rPr>
+                      <w:sz w:val="16"/>
+                      <w:szCs w:val="16"/>
+                    </w:rPr>
+                    <w:t>lsf_flow_finished_dir</w:t>
+                  </w:r>
+                  <w:proofErr w:type="spellEnd"/>
+                  <w:r>
+                    <w:rPr>
+                      <w:sz w:val="16"/>
+                      <w:szCs w:val="16"/>
+                    </w:rPr>
+                    <w:t xml:space="preserve">. </w:t>
+                  </w:r>
+                  <w:proofErr w:type="spellStart"/>
+                  <w:r>
+                    <w:rPr>
+                      <w:sz w:val="16"/>
+                      <w:szCs w:val="16"/>
+                    </w:rPr>
+                    <w:t>Subflows</w:t>
+                  </w:r>
+                  <w:proofErr w:type="spellEnd"/>
+                  <w:r>
+                    <w:rPr>
+                      <w:sz w:val="16"/>
+                      <w:szCs w:val="16"/>
+                    </w:rPr>
+                    <w:t xml:space="preserve"> use mode 2</w:t>
+                  </w:r>
+                </w:p>
+                <w:p>
+                  <w:pPr>
+                    <w:pStyle w:val="ListParagraph"/>
+                    <w:numPr>
+                      <w:ilvl w:val="0"/>
+                      <w:numId w:val="6"/>
+                    </w:numPr>
+                    <w:rPr>
+                      <w:sz w:val="16"/>
+                      <w:szCs w:val="16"/>
+                    </w:rPr>
+                  </w:pPr>
+                  <w:r>
+                    <w:rPr>
+                      <w:sz w:val="16"/>
+                      <w:szCs w:val="16"/>
+                    </w:rPr>
+                    <w:t>when file &lt;flow-id&gt; does not exist in the &amp;</w:t>
+                  </w:r>
+                  <w:proofErr w:type="spellStart"/>
+                  <w:r>
+                    <w:rPr>
+                      <w:sz w:val="16"/>
+                      <w:szCs w:val="16"/>
+                    </w:rPr>
+                    <w:t>lsf_flow_active_dir</w:t>
+                  </w:r>
+                  <w:proofErr w:type="spellEnd"/>
+                  <w:r>
+                    <w:rPr>
+                      <w:sz w:val="16"/>
+                      <w:szCs w:val="16"/>
+                    </w:rPr>
+                    <w:t xml:space="preserve">. </w:t>
+                  </w:r>
+                  <w:proofErr w:type="spellStart"/>
+                  <w:r>
+                    <w:rPr>
+                      <w:sz w:val="16"/>
+                      <w:szCs w:val="16"/>
+                    </w:rPr>
+                    <w:t>Subflows</w:t>
+                  </w:r>
+                  <w:proofErr w:type="spellEnd"/>
+                  <w:r>
+                    <w:rPr>
+                      <w:sz w:val="16"/>
+                      <w:szCs w:val="16"/>
+                    </w:rPr>
+                    <w:t xml:space="preserve"> use mode 1</w:t>
+                  </w:r>
+                </w:p>
+                <w:p>
+                  <w:pPr>
+                    <w:pStyle w:val="ListParagraph"/>
+                    <w:numPr>
+                      <w:ilvl w:val="0"/>
+                      <w:numId w:val="6"/>
+                    </w:numPr>
+                    <w:rPr>
+                      <w:sz w:val="16"/>
+                      <w:szCs w:val="16"/>
+                    </w:rPr>
+                  </w:pPr>
+                  <w:r>
+                    <w:rPr>
+                      <w:sz w:val="16"/>
+                      <w:szCs w:val="16"/>
+                    </w:rPr>
+                    <w:lastRenderedPageBreak/>
+                    <w:t>when file &lt;flow-id&gt; does not exist in the &amp;</w:t>
+                  </w:r>
+                  <w:proofErr w:type="spellStart"/>
+                  <w:r>
+                    <w:rPr>
+                      <w:sz w:val="16"/>
+                      <w:szCs w:val="16"/>
+                    </w:rPr>
+                    <w:t>lsf_flow_active_dir</w:t>
+                  </w:r>
+                  <w:proofErr w:type="spellEnd"/>
+                  <w:r>
+                    <w:rPr>
+                      <w:sz w:val="16"/>
+                      <w:szCs w:val="16"/>
+                    </w:rPr>
+                    <w:t xml:space="preserve">. </w:t>
+                  </w:r>
+                  <w:proofErr w:type="spellStart"/>
+                  <w:r>
+                    <w:rPr>
+                      <w:sz w:val="16"/>
+                      <w:szCs w:val="16"/>
+                    </w:rPr>
+                    <w:t>Subflows</w:t>
+                  </w:r>
+                  <w:proofErr w:type="spellEnd"/>
+                  <w:r>
+                    <w:rPr>
+                      <w:sz w:val="16"/>
+                      <w:szCs w:val="16"/>
+                    </w:rPr>
+                    <w:t xml:space="preserve"> use mode 2</w:t>
+                  </w:r>
+                </w:p>
+                <w:p>
+                  <w:pPr>
+                    <w:rPr>
+                      <w:sz w:val="16"/>
+                      <w:szCs w:val="16"/>
+                    </w:rPr>
+                  </w:pPr>
+                </w:p>
+              </w:tc>
+              <w:tc>
+                <w:tcPr>
+                  <w:tcW w:w="0" w:type="auto"/>
+                </w:tcPr>
+                <w:p>
+                  <w:pPr>
+                    <w:rPr>
+                      <w:sz w:val="16"/>
+                      <w:szCs w:val="16"/>
+                    </w:rPr>
+                  </w:pPr>
+                  <w:r>
+                    <w:rPr>
+                      <w:sz w:val="16"/>
+                      <w:szCs w:val="16"/>
+                    </w:rPr>
+                    <w:lastRenderedPageBreak/>
+                    <w:t>1</w:t>
+                  </w:r>
+                </w:p>
+              </w:tc>
+            </w:tr>
+            <w:tr>
+              <w:tc>
+                <w:tcPr>
+                  <w:tcW w:w="2266" w:type="dxa"/>
+                </w:tcPr>
+                <w:p>
+                  <w:pPr>
+                    <w:rPr>
+                      <w:sz w:val="16"/>
+                      <w:szCs w:val="16"/>
+                    </w:rPr>
+                  </w:pPr>
+                  <w:proofErr w:type="spellStart"/>
+                  <w:r>
+                    <w:rPr>
+                      <w:sz w:val="16"/>
+                      <w:szCs w:val="16"/>
+                    </w:rPr>
+                    <w:t>flow_scheduled_dts_match_seconds</w:t>
+                  </w:r>
+                  <w:proofErr w:type="spellEnd"/>
+                </w:p>
+              </w:tc>
+              <w:tc>
+                <w:tcPr>
+                  <w:tcW w:w="4778" w:type="dxa"/>
+                </w:tcPr>
+                <w:p>
+                  <w:pPr>
+                    <w:rPr>
+                      <w:sz w:val="16"/>
+                      <w:szCs w:val="16"/>
+                    </w:rPr>
+                  </w:pPr>
+                  <w:r>
+                    <w:rPr>
+                      <w:sz w:val="16"/>
+                      <w:szCs w:val="16"/>
+                    </w:rPr>
+                    <w:t>The maximum time between scheduled start and actual start of a flow to be matched</w:t>
+                  </w:r>
+                </w:p>
+              </w:tc>
+              <w:tc>
+                <w:tcPr>
+                  <w:tcW w:w="0" w:type="auto"/>
+                </w:tcPr>
+                <w:p>
+                  <w:pPr>
+                    <w:rPr>
+                      <w:sz w:val="16"/>
+                      <w:szCs w:val="16"/>
+                    </w:rPr>
+                  </w:pPr>
+                  <w:r>
+                    <w:rPr>
+                      <w:sz w:val="16"/>
+                      <w:szCs w:val="16"/>
+                    </w:rPr>
+                    <w:t>60</w:t>
                   </w:r>
                 </w:p>
               </w:tc>
             </w:tr>
           </w:tbl>
           <w:p/>
+          <w:p>
+            <w:r>
+              <w:t xml:space="preserve">If you use a different </w:t>
+            </w:r>
+            <w:proofErr w:type="spellStart"/>
+            <w:r>
+              <w:t>libref</w:t>
+            </w:r>
+            <w:proofErr w:type="spellEnd"/>
+            <w:r>
+              <w:t xml:space="preserve"> than "DIMON" for your DIMon tables, assign it in this macro, for example:</w:t>
+            </w:r>
+          </w:p>
+          <w:p/>
+          <w:p>
+            <w:r>
+              <w:t xml:space="preserve">       </w:t>
+            </w:r>
+            <w:proofErr w:type="spellStart"/>
+            <w:r>
+              <w:t>libname</w:t>
+            </w:r>
+            <w:proofErr w:type="spellEnd"/>
+            <w:r>
+              <w:t xml:space="preserve"> dimon (</w:t>
+            </w:r>
+            <w:proofErr w:type="spellStart"/>
+            <w:r>
+              <w:t>dimonsas</w:t>
+            </w:r>
+            <w:proofErr w:type="spellEnd"/>
+            <w:r>
+              <w:t>);</w:t>
+            </w:r>
+          </w:p>
           <w:p/>
         </w:tc>
       </w:tr>
@@ -2942,6 +4051,7 @@
           </w:tcPr>
           <w:p>
             <w:r>
+              <w:lastRenderedPageBreak/>
               <w:t>5</w:t>
             </w:r>
           </w:p>
@@ -3009,7 +4119,6 @@
                 <w:noProof/>
                 <w:lang w:val="nl-NL" w:eastAsia="nl-NL"/>
               </w:rPr>
-              <w:lastRenderedPageBreak/>
               <w:drawing>
                 <wp:inline distT="0" distB="0" distL="0" distR="0" wp14:anchorId="7DD239F5" wp14:editId="16E5AA91">
                   <wp:extent cx="5943600" cy="1897380"/>
@@ -3057,7 +4166,6 @@
           </w:tcPr>
           <w:p>
             <w:r>
-              <w:lastRenderedPageBreak/>
               <w:t>6</w:t>
             </w:r>
           </w:p>
@@ -4596,7 +5704,7 @@
       <w:rPr>
         <w:noProof/>
       </w:rPr>
-      <w:t>January 15, 2018</w:t>
+      <w:t>January 12, 2020</w:t>
     </w:r>
     <w:r>
       <w:fldChar w:fldCharType="end"/>
@@ -4617,7 +5725,7 @@
       <w:rPr>
         <w:noProof/>
       </w:rPr>
-      <w:t>14:43:11</w:t>
+      <w:t>23:04:20</w:t>
     </w:r>
     <w:r>
       <w:fldChar w:fldCharType="end"/>
@@ -4942,6 +6050,92 @@
     </w:lvl>
   </w:abstractNum>
   <w:abstractNum w:abstractNumId="2" w15:restartNumberingAfterBreak="0">
+    <w:nsid w:val="2E471995"/>
+    <w:multiLevelType w:val="hybridMultilevel"/>
+    <w:tmpl w:val="4DA40B0C"/>
+    <w:lvl w:ilvl="0" w:tplc="0413000F">
+      <w:start w:val="1"/>
+      <w:numFmt w:val="decimal"/>
+      <w:lvlText w:val="%1."/>
+      <w:lvlJc w:val="left"/>
+      <w:pPr>
+        <w:ind w:left="360" w:hanging="360"/>
+      </w:pPr>
+    </w:lvl>
+    <w:lvl w:ilvl="1" w:tplc="04130019" w:tentative="1">
+      <w:start w:val="1"/>
+      <w:numFmt w:val="lowerLetter"/>
+      <w:lvlText w:val="%2."/>
+      <w:lvlJc w:val="left"/>
+      <w:pPr>
+        <w:ind w:left="1080" w:hanging="360"/>
+      </w:pPr>
+    </w:lvl>
+    <w:lvl w:ilvl="2" w:tplc="0413001B" w:tentative="1">
+      <w:start w:val="1"/>
+      <w:numFmt w:val="lowerRoman"/>
+      <w:lvlText w:val="%3."/>
+      <w:lvlJc w:val="right"/>
+      <w:pPr>
+        <w:ind w:left="1800" w:hanging="180"/>
+      </w:pPr>
+    </w:lvl>
+    <w:lvl w:ilvl="3" w:tplc="0413000F" w:tentative="1">
+      <w:start w:val="1"/>
+      <w:numFmt w:val="decimal"/>
+      <w:lvlText w:val="%4."/>
+      <w:lvlJc w:val="left"/>
+      <w:pPr>
+        <w:ind w:left="2520" w:hanging="360"/>
+      </w:pPr>
+    </w:lvl>
+    <w:lvl w:ilvl="4" w:tplc="04130019" w:tentative="1">
+      <w:start w:val="1"/>
+      <w:numFmt w:val="lowerLetter"/>
+      <w:lvlText w:val="%5."/>
+      <w:lvlJc w:val="left"/>
+      <w:pPr>
+        <w:ind w:left="3240" w:hanging="360"/>
+      </w:pPr>
+    </w:lvl>
+    <w:lvl w:ilvl="5" w:tplc="0413001B" w:tentative="1">
+      <w:start w:val="1"/>
+      <w:numFmt w:val="lowerRoman"/>
+      <w:lvlText w:val="%6."/>
+      <w:lvlJc w:val="right"/>
+      <w:pPr>
+        <w:ind w:left="3960" w:hanging="180"/>
+      </w:pPr>
+    </w:lvl>
+    <w:lvl w:ilvl="6" w:tplc="0413000F" w:tentative="1">
+      <w:start w:val="1"/>
+      <w:numFmt w:val="decimal"/>
+      <w:lvlText w:val="%7."/>
+      <w:lvlJc w:val="left"/>
+      <w:pPr>
+        <w:ind w:left="4680" w:hanging="360"/>
+      </w:pPr>
+    </w:lvl>
+    <w:lvl w:ilvl="7" w:tplc="04130019" w:tentative="1">
+      <w:start w:val="1"/>
+      <w:numFmt w:val="lowerLetter"/>
+      <w:lvlText w:val="%8."/>
+      <w:lvlJc w:val="left"/>
+      <w:pPr>
+        <w:ind w:left="5400" w:hanging="360"/>
+      </w:pPr>
+    </w:lvl>
+    <w:lvl w:ilvl="8" w:tplc="0413001B" w:tentative="1">
+      <w:start w:val="1"/>
+      <w:numFmt w:val="lowerRoman"/>
+      <w:lvlText w:val="%9."/>
+      <w:lvlJc w:val="right"/>
+      <w:pPr>
+        <w:ind w:left="6120" w:hanging="180"/>
+      </w:pPr>
+    </w:lvl>
+  </w:abstractNum>
+  <w:abstractNum w:abstractNumId="3" w15:restartNumberingAfterBreak="0">
     <w:nsid w:val="337673FB"/>
     <w:multiLevelType w:val="hybridMultilevel"/>
     <w:tmpl w:val="AB5211D4"/>
@@ -5030,7 +6224,7 @@
       </w:pPr>
     </w:lvl>
   </w:abstractNum>
-  <w:abstractNum w:abstractNumId="3" w15:restartNumberingAfterBreak="0">
+  <w:abstractNum w:abstractNumId="4" w15:restartNumberingAfterBreak="0">
     <w:nsid w:val="46D81F26"/>
     <w:multiLevelType w:val="hybridMultilevel"/>
     <w:tmpl w:val="C638013C"/>
@@ -5142,7 +6336,7 @@
       </w:rPr>
     </w:lvl>
   </w:abstractNum>
-  <w:abstractNum w:abstractNumId="4" w15:restartNumberingAfterBreak="0">
+  <w:abstractNum w:abstractNumId="5" w15:restartNumberingAfterBreak="0">
     <w:nsid w:val="7B327D58"/>
     <w:multiLevelType w:val="hybridMultilevel"/>
     <w:tmpl w:val="A28C7444"/>
@@ -5238,13 +6432,16 @@
     <w:abstractNumId w:val="1"/>
   </w:num>
   <w:num w:numId="3">
-    <w:abstractNumId w:val="2"/>
+    <w:abstractNumId w:val="3"/>
   </w:num>
   <w:num w:numId="4">
-    <w:abstractNumId w:val="3"/>
+    <w:abstractNumId w:val="4"/>
   </w:num>
   <w:num w:numId="5">
-    <w:abstractNumId w:val="4"/>
+    <w:abstractNumId w:val="5"/>
+  </w:num>
+  <w:num w:numId="6">
+    <w:abstractNumId w:val="2"/>
   </w:num>
 </w:numbering>
 </file>
@@ -5900,6 +7097,36 @@
       <w:shd w:val="clear" w:color="auto" w:fill="E6E6E6"/>
     </w:rPr>
   </w:style>
+  <w:style w:type="paragraph" w:styleId="BalloonText">
+    <w:name w:val="Balloon Text"/>
+    <w:basedOn w:val="Normal"/>
+    <w:link w:val="BalloonTextChar"/>
+    <w:uiPriority w:val="99"/>
+    <w:semiHidden/>
+    <w:unhideWhenUsed/>
+    <w:rsid w:val="00A35E28"/>
+    <w:pPr>
+      <w:spacing w:after="0" w:line="240" w:lineRule="auto"/>
+    </w:pPr>
+    <w:rPr>
+      <w:rFonts w:ascii="Segoe UI" w:hAnsi="Segoe UI" w:cs="Segoe UI"/>
+      <w:sz w:val="18"/>
+      <w:szCs w:val="18"/>
+    </w:rPr>
+  </w:style>
+  <w:style w:type="character" w:customStyle="1" w:styleId="BalloonTextChar">
+    <w:name w:val="Balloon Text Char"/>
+    <w:basedOn w:val="DefaultParagraphFont"/>
+    <w:link w:val="BalloonText"/>
+    <w:uiPriority w:val="99"/>
+    <w:semiHidden/>
+    <w:rsid w:val="00A35E28"/>
+    <w:rPr>
+      <w:rFonts w:ascii="Segoe UI" w:hAnsi="Segoe UI" w:cs="Segoe UI"/>
+      <w:sz w:val="18"/>
+      <w:szCs w:val="18"/>
+    </w:rPr>
+  </w:style>
 </w:styles>
 </file>
 
@@ -6169,7 +7396,7 @@
 </file>
 
 <file path=customXml/itemProps1.xml><?xml version="1.0" encoding="utf-8"?>
-<ds:datastoreItem xmlns:ds="http://schemas.openxmlformats.org/officeDocument/2006/customXml" ds:itemID="{268315B8-9D94-4FDC-8BB4-3CA26159009C}">
+<ds:datastoreItem xmlns:ds="http://schemas.openxmlformats.org/officeDocument/2006/customXml" ds:itemID="{1D47A64F-39B8-440F-A2F8-07CD84B25D2C}">
   <ds:schemaRefs>
     <ds:schemaRef ds:uri="http://schemas.openxmlformats.org/officeDocument/2006/bibliography"/>
   </ds:schemaRefs>

</xml_diff>